<commit_message>
Draft Article: Add creating database SQL
</commit_message>
<xml_diff>
--- a/DRAFT ARTICLE เชื่อมต่อ CRUD Operations กับ MySQL Database.docx
+++ b/DRAFT ARTICLE เชื่อมต่อ CRUD Operations กับ MySQL Database.docx
@@ -62,7 +62,7 @@
         <w:textAlignment w:val="baseline"/>
         <w:outlineLvl w:val="1"/>
         <w:rPr>
-          <w:rFonts w:ascii="Prompt" w:hAnsi="Prompt" w:cs="Prompt" w:hint="cs"/>
+          <w:rFonts w:ascii="Prompt" w:hAnsi="Prompt" w:cs="Prompt"/>
           <w:color w:val="000000"/>
         </w:rPr>
       </w:pPr>
@@ -136,7 +136,7 @@
           <w:color w:val="000000"/>
           <w:cs/>
         </w:rPr>
-        <w:t>มาบ้างแล้ว</w:t>
+        <w:t xml:space="preserve">มาบ้างแล้ว </w:t>
       </w:r>
       <w:r>
         <w:rPr>
@@ -144,6 +144,29 @@
           <w:color w:val="000000"/>
           <w:cs/>
         </w:rPr>
+        <w:t>แต่ยังไม่</w:t>
+      </w:r>
+      <w:r>
+        <w:rPr>
+          <w:rFonts w:ascii="Prompt" w:hAnsi="Prompt" w:cs="Prompt" w:hint="cs"/>
+          <w:color w:val="000000"/>
+          <w:cs/>
+        </w:rPr>
+        <w:t xml:space="preserve">เคยลองเชื่อมต่อกับ </w:t>
+      </w:r>
+      <w:r>
+        <w:rPr>
+          <w:rFonts w:ascii="Prompt" w:hAnsi="Prompt" w:cs="Prompt"/>
+          <w:color w:val="000000"/>
+        </w:rPr>
+        <w:t>Database</w:t>
+      </w:r>
+      <w:r>
+        <w:rPr>
+          <w:rFonts w:ascii="Prompt" w:hAnsi="Prompt" w:cs="Prompt" w:hint="cs"/>
+          <w:color w:val="000000"/>
+          <w:cs/>
+        </w:rPr>
         <w:t xml:space="preserve"> </w:t>
       </w:r>
       <w:r>
@@ -152,7 +175,14 @@
           <w:color w:val="000000"/>
           <w:cs/>
         </w:rPr>
-        <w:t>แต่ยังไม่</w:t>
+        <w:t>(ฐานข้อมูล</w:t>
+      </w:r>
+      <w:r>
+        <w:rPr>
+          <w:rFonts w:ascii="Prompt" w:hAnsi="Prompt" w:cs="Prompt"/>
+          <w:color w:val="000000"/>
+        </w:rPr>
+        <w:t>)</w:t>
       </w:r>
       <w:r>
         <w:rPr>
@@ -160,14 +190,38 @@
           <w:color w:val="000000"/>
           <w:cs/>
         </w:rPr>
-        <w:t xml:space="preserve">เคยลองเชื่อมต่อกับ </w:t>
+        <w:t xml:space="preserve"> </w:t>
+      </w:r>
+      <w:r>
+        <w:rPr>
+          <w:rFonts w:ascii="Prompt" w:hAnsi="Prompt" w:cs="Prompt" w:hint="cs"/>
+          <w:color w:val="000000"/>
+          <w:cs/>
+        </w:rPr>
+        <w:t>หรือ</w:t>
+      </w:r>
+      <w:r>
+        <w:rPr>
+          <w:rFonts w:ascii="Prompt" w:hAnsi="Prompt" w:cs="Prompt" w:hint="cs"/>
+          <w:color w:val="000000"/>
+          <w:cs/>
+        </w:rPr>
+        <w:t>เคย</w:t>
+      </w:r>
+      <w:r>
+        <w:rPr>
+          <w:rFonts w:ascii="Prompt" w:hAnsi="Prompt" w:cs="Prompt" w:hint="cs"/>
+          <w:color w:val="000000"/>
+          <w:cs/>
+        </w:rPr>
+        <w:t xml:space="preserve">ใช้เพียงข้อมูลภายในเมื่อ </w:t>
       </w:r>
       <w:r>
         <w:rPr>
           <w:rFonts w:ascii="Prompt" w:hAnsi="Prompt" w:cs="Prompt"/>
           <w:color w:val="000000"/>
         </w:rPr>
-        <w:t>Database</w:t>
+        <w:t xml:space="preserve">run server </w:t>
       </w:r>
       <w:r>
         <w:rPr>
@@ -175,84 +229,29 @@
           <w:color w:val="000000"/>
           <w:cs/>
         </w:rPr>
-        <w:t xml:space="preserve"> </w:t>
-      </w:r>
-      <w:r>
-        <w:rPr>
-          <w:rFonts w:ascii="Prompt" w:hAnsi="Prompt" w:cs="Prompt" w:hint="cs"/>
-          <w:color w:val="000000"/>
-          <w:cs/>
-        </w:rPr>
-        <w:t>(</w:t>
-      </w:r>
-      <w:r>
-        <w:rPr>
-          <w:rFonts w:ascii="Prompt" w:hAnsi="Prompt" w:cs="Prompt" w:hint="cs"/>
-          <w:color w:val="000000"/>
-          <w:cs/>
-        </w:rPr>
-        <w:t>ฐานข้อมูล</w:t>
+        <w:t xml:space="preserve">เหมือนในบทความก่อนก่อนหน้านี้ของผม </w:t>
       </w:r>
       <w:r>
         <w:rPr>
           <w:rFonts w:ascii="Prompt" w:hAnsi="Prompt" w:cs="Prompt"/>
           <w:color w:val="000000"/>
         </w:rPr>
-        <w:t>)</w:t>
-      </w:r>
-      <w:r>
-        <w:rPr>
-          <w:rFonts w:ascii="Prompt" w:hAnsi="Prompt" w:cs="Prompt" w:hint="cs"/>
-          <w:color w:val="000000"/>
-          <w:cs/>
-        </w:rPr>
-        <w:t xml:space="preserve"> </w:t>
-      </w:r>
-      <w:r>
-        <w:rPr>
-          <w:rFonts w:ascii="Prompt" w:hAnsi="Prompt" w:cs="Prompt" w:hint="cs"/>
-          <w:color w:val="000000"/>
-          <w:cs/>
-        </w:rPr>
-        <w:t>หรือ</w:t>
-      </w:r>
-      <w:r>
-        <w:rPr>
-          <w:rFonts w:ascii="Prompt" w:hAnsi="Prompt" w:cs="Prompt" w:hint="cs"/>
-          <w:color w:val="000000"/>
-          <w:cs/>
-        </w:rPr>
-        <w:t>เคย</w:t>
-      </w:r>
-      <w:r>
-        <w:rPr>
-          <w:rFonts w:ascii="Prompt" w:hAnsi="Prompt" w:cs="Prompt" w:hint="cs"/>
-          <w:color w:val="000000"/>
-          <w:cs/>
-        </w:rPr>
-        <w:t xml:space="preserve">ใช้เพียงข้อมูลภายในเมื่อ </w:t>
+        <w:t>https://www.borntodev.com/</w:t>
       </w:r>
       <w:r>
         <w:rPr>
           <w:rFonts w:ascii="Prompt" w:hAnsi="Prompt" w:cs="Prompt"/>
           <w:color w:val="000000"/>
-        </w:rPr>
-        <w:t xml:space="preserve">run server </w:t>
-      </w:r>
-      <w:r>
-        <w:rPr>
-          <w:rFonts w:ascii="Prompt" w:hAnsi="Prompt" w:cs="Prompt" w:hint="cs"/>
-          <w:color w:val="000000"/>
-          <w:cs/>
-        </w:rPr>
-        <w:t xml:space="preserve">เหมือนในบทความก่อนก่อนหน้านี้ของผม </w:t>
+          <w:cs/>
+        </w:rPr>
+        <w:t>2024/04/05/การสร้าง-</w:t>
       </w:r>
       <w:r>
         <w:rPr>
           <w:rFonts w:ascii="Prompt" w:hAnsi="Prompt" w:cs="Prompt"/>
           <w:color w:val="000000"/>
         </w:rPr>
-        <w:t>https://www.borntodev.com/</w:t>
+        <w:t>crud-operations-</w:t>
       </w:r>
       <w:r>
         <w:rPr>
@@ -260,45 +259,14 @@
           <w:color w:val="000000"/>
           <w:cs/>
         </w:rPr>
-        <w:t>2024/04/05/การสร้าง-</w:t>
+        <w:t>ด้วย-</w:t>
       </w:r>
       <w:r>
         <w:rPr>
           <w:rFonts w:ascii="Prompt" w:hAnsi="Prompt" w:cs="Prompt"/>
           <w:color w:val="000000"/>
         </w:rPr>
-        <w:t>crud-operations-</w:t>
-      </w:r>
-      <w:r>
-        <w:rPr>
-          <w:rFonts w:ascii="Prompt" w:hAnsi="Prompt" w:cs="Prompt"/>
-          <w:color w:val="000000"/>
-          <w:cs/>
-        </w:rPr>
-        <w:t>ด้วย-</w:t>
-      </w:r>
-      <w:r>
-        <w:rPr>
-          <w:rFonts w:ascii="Prompt" w:hAnsi="Prompt" w:cs="Prompt"/>
-          <w:color w:val="000000"/>
-        </w:rPr>
-        <w:t>node-</w:t>
-      </w:r>
-      <w:proofErr w:type="spellStart"/>
-      <w:r>
-        <w:rPr>
-          <w:rFonts w:ascii="Prompt" w:hAnsi="Prompt" w:cs="Prompt"/>
-          <w:color w:val="000000"/>
-        </w:rPr>
-        <w:t>js</w:t>
-      </w:r>
-      <w:proofErr w:type="spellEnd"/>
-      <w:r>
-        <w:rPr>
-          <w:rFonts w:ascii="Prompt" w:hAnsi="Prompt" w:cs="Prompt"/>
-          <w:color w:val="000000"/>
-        </w:rPr>
-        <w:t>/</w:t>
+        <w:t>node-js/</w:t>
       </w:r>
       <w:r>
         <w:rPr>
@@ -399,7 +367,7 @@
         <w:shd w:val="clear" w:color="auto" w:fill="F9F9F9"/>
         <w:textAlignment w:val="baseline"/>
         <w:rPr>
-          <w:rFonts w:ascii="Prompt" w:hAnsi="Prompt" w:cs="Prompt" w:hint="cs"/>
+          <w:rFonts w:ascii="Prompt" w:hAnsi="Prompt" w:cs="Prompt"/>
           <w:color w:val="000000"/>
         </w:rPr>
       </w:pPr>
@@ -411,41 +379,33 @@
         <w:textAlignment w:val="baseline"/>
         <w:outlineLvl w:val="1"/>
         <w:rPr>
+          <w:rFonts w:ascii="Prompt" w:hAnsi="Prompt" w:cs="Prompt"/>
+          <w:color w:val="000000"/>
+          <w:cs/>
+        </w:rPr>
+      </w:pPr>
+      <w:r>
+        <w:rPr>
           <w:rFonts w:ascii="Prompt" w:hAnsi="Prompt" w:cs="Prompt" w:hint="cs"/>
           <w:color w:val="000000"/>
           <w:cs/>
         </w:rPr>
-      </w:pPr>
+        <w:t>ติดตั้งสิ่งที่จำเป็น</w:t>
+      </w:r>
+      <w:r>
+        <w:rPr>
+          <w:rFonts w:ascii="Prompt" w:hAnsi="Prompt" w:cs="Prompt"/>
+          <w:color w:val="000000"/>
+        </w:rPr>
+        <w:t xml:space="preserve"> </w:t>
+      </w:r>
       <w:r>
         <w:rPr>
           <w:rFonts w:ascii="Prompt" w:hAnsi="Prompt" w:cs="Prompt" w:hint="cs"/>
           <w:color w:val="000000"/>
           <w:cs/>
         </w:rPr>
-        <w:t>ติดตั้งสิ่งที่จำเป็น</w:t>
-      </w:r>
-      <w:r>
-        <w:rPr>
-          <w:rFonts w:ascii="Prompt" w:hAnsi="Prompt" w:cs="Prompt"/>
-          <w:color w:val="000000"/>
-        </w:rPr>
-        <w:t xml:space="preserve"> </w:t>
-      </w:r>
-      <w:r>
-        <w:rPr>
-          <w:rFonts w:ascii="Prompt" w:hAnsi="Prompt" w:cs="Prompt" w:hint="cs"/>
-          <w:color w:val="000000"/>
-          <w:cs/>
-        </w:rPr>
-        <w:t xml:space="preserve">และ </w:t>
-      </w:r>
-      <w:r>
-        <w:rPr>
-          <w:rFonts w:ascii="Prompt" w:hAnsi="Prompt" w:cs="Prompt" w:hint="cs"/>
-          <w:color w:val="000000"/>
-          <w:cs/>
-        </w:rPr>
-        <w:t xml:space="preserve">เริ่มสร้าง </w:t>
+        <w:t xml:space="preserve">และ เริ่มสร้าง </w:t>
       </w:r>
       <w:r>
         <w:rPr>
@@ -516,23 +476,7 @@
             <w:rStyle w:val="Hyperlink"/>
             <w:rFonts w:ascii="Prompt" w:hAnsi="Prompt" w:cs="Prompt"/>
           </w:rPr>
-          <w:t>node-</w:t>
-        </w:r>
-        <w:proofErr w:type="spellStart"/>
-        <w:r>
-          <w:rPr>
-            <w:rStyle w:val="Hyperlink"/>
-            <w:rFonts w:ascii="Prompt" w:hAnsi="Prompt" w:cs="Prompt"/>
-          </w:rPr>
-          <w:t>js</w:t>
-        </w:r>
-        <w:proofErr w:type="spellEnd"/>
-        <w:r>
-          <w:rPr>
-            <w:rStyle w:val="Hyperlink"/>
-            <w:rFonts w:ascii="Prompt" w:hAnsi="Prompt" w:cs="Prompt"/>
-          </w:rPr>
-          <w:t>/</w:t>
+          <w:t>node-js/</w:t>
         </w:r>
       </w:hyperlink>
     </w:p>
@@ -541,7 +485,7 @@
         <w:shd w:val="clear" w:color="auto" w:fill="F9F9F9"/>
         <w:textAlignment w:val="baseline"/>
         <w:rPr>
-          <w:rFonts w:ascii="Prompt" w:hAnsi="Prompt" w:cs="Prompt" w:hint="cs"/>
+          <w:rFonts w:ascii="Prompt" w:hAnsi="Prompt" w:cs="Prompt"/>
           <w:color w:val="000000"/>
           <w:cs/>
         </w:rPr>
@@ -554,7 +498,7 @@
         <w:textAlignment w:val="baseline"/>
         <w:outlineLvl w:val="1"/>
         <w:rPr>
-          <w:rFonts w:ascii="Prompt" w:hAnsi="Prompt" w:cs="Prompt" w:hint="cs"/>
+          <w:rFonts w:ascii="Prompt" w:hAnsi="Prompt" w:cs="Prompt"/>
           <w:color w:val="000000"/>
         </w:rPr>
       </w:pPr>
@@ -645,17 +589,48 @@
         <w:shd w:val="clear" w:color="auto" w:fill="F9F9F9"/>
         <w:textAlignment w:val="baseline"/>
         <w:rPr>
+          <w:rFonts w:ascii="Prompt" w:hAnsi="Prompt" w:cs="Prompt" w:hint="cs"/>
+          <w:color w:val="000000"/>
+          <w:cs/>
+        </w:rPr>
+      </w:pPr>
+      <w:r>
+        <w:rPr>
+          <w:rFonts w:ascii="Prompt" w:hAnsi="Prompt" w:cs="Prompt" w:hint="cs"/>
+          <w:color w:val="000000"/>
+          <w:cs/>
+        </w:rPr>
+        <w:t xml:space="preserve">ขั้นแรก </w:t>
+      </w:r>
+      <w:r>
+        <w:rPr>
+          <w:rFonts w:ascii="Prompt" w:hAnsi="Prompt" w:cs="Prompt" w:hint="cs"/>
+          <w:color w:val="000000"/>
+          <w:cs/>
+        </w:rPr>
+        <w:t xml:space="preserve">เรามาทำการสร้าง </w:t>
+      </w:r>
+      <w:r>
+        <w:rPr>
           <w:rFonts w:ascii="Prompt" w:hAnsi="Prompt" w:cs="Prompt"/>
           <w:color w:val="000000"/>
         </w:rPr>
-      </w:pPr>
+        <w:t xml:space="preserve">MySQL Database </w:t>
+      </w:r>
       <w:r>
         <w:rPr>
           <w:rFonts w:ascii="Prompt" w:hAnsi="Prompt" w:cs="Prompt" w:hint="cs"/>
           <w:color w:val="000000"/>
           <w:cs/>
         </w:rPr>
-        <w:t xml:space="preserve">ขั้นแรก </w:t>
+        <w:t xml:space="preserve">กันก่อน ด้วยคำสั่ง </w:t>
+      </w:r>
+      <w:r>
+        <w:rPr>
+          <w:rFonts w:ascii="Prompt" w:hAnsi="Prompt" w:cs="Prompt"/>
+          <w:color w:val="000000"/>
+        </w:rPr>
+        <w:t xml:space="preserve">SQL </w:t>
       </w:r>
       <w:r>
         <w:rPr>
@@ -663,37 +638,7 @@
           <w:color w:val="000000"/>
           <w:cs/>
         </w:rPr>
-        <w:t xml:space="preserve">ให้ทำการติดตั้ง </w:t>
-      </w:r>
-      <w:r>
-        <w:rPr>
-          <w:rFonts w:ascii="Prompt" w:hAnsi="Prompt" w:cs="Prompt"/>
-          <w:color w:val="000000"/>
-        </w:rPr>
-        <w:t xml:space="preserve">Library </w:t>
-      </w:r>
-      <w:r>
-        <w:rPr>
-          <w:rFonts w:ascii="Prompt" w:hAnsi="Prompt" w:cs="Prompt" w:hint="cs"/>
-          <w:color w:val="000000"/>
-          <w:cs/>
-        </w:rPr>
-        <w:t>สำหรับติดต่อกับ ฐานข้อมูล ของ</w:t>
-      </w:r>
-      <w:r>
-        <w:rPr>
-          <w:rFonts w:ascii="Prompt" w:hAnsi="Prompt" w:cs="Prompt"/>
-          <w:color w:val="000000"/>
-        </w:rPr>
-        <w:t xml:space="preserve"> Node.js </w:t>
-      </w:r>
-      <w:r>
-        <w:rPr>
-          <w:rFonts w:ascii="Prompt" w:hAnsi="Prompt" w:cs="Prompt" w:hint="cs"/>
-          <w:color w:val="000000"/>
-          <w:cs/>
-        </w:rPr>
-        <w:t xml:space="preserve">กันก่อน ด้วยคำสั่ง </w:t>
+        <w:t>ดังนี้</w:t>
       </w:r>
     </w:p>
     <w:p>
@@ -712,13 +657,85 @@
         <w:shd w:val="clear" w:color="auto" w:fill="23241F"/>
         <w:spacing w:before="75" w:after="75"/>
         <w:rPr>
-          <w:rFonts w:cs="Browallia New"/>
           <w:color w:val="F8F8F2"/>
           <w:sz w:val="24"/>
-          <w:szCs w:val="30"/>
-        </w:rPr>
-      </w:pPr>
-      <w:proofErr w:type="spellStart"/>
+          <w:szCs w:val="24"/>
+        </w:rPr>
+      </w:pPr>
+      <w:r>
+        <w:rPr>
+          <w:rStyle w:val="hljs-keyword"/>
+          <w:rFonts w:eastAsiaTheme="majorEastAsia"/>
+          <w:color w:val="F92672"/>
+          <w:sz w:val="24"/>
+          <w:szCs w:val="24"/>
+        </w:rPr>
+        <w:t>CREATE</w:t>
+      </w:r>
+      <w:r>
+        <w:rPr>
+          <w:color w:val="F8F8F2"/>
+          <w:sz w:val="24"/>
+          <w:szCs w:val="24"/>
+        </w:rPr>
+        <w:t xml:space="preserve"> </w:t>
+      </w:r>
+      <w:r>
+        <w:rPr>
+          <w:rStyle w:val="hljs-keyword"/>
+          <w:rFonts w:eastAsiaTheme="majorEastAsia"/>
+          <w:color w:val="F92672"/>
+          <w:sz w:val="24"/>
+          <w:szCs w:val="24"/>
+        </w:rPr>
+        <w:t>TABLE</w:t>
+      </w:r>
+      <w:r>
+        <w:rPr>
+          <w:color w:val="F8F8F2"/>
+          <w:sz w:val="24"/>
+          <w:szCs w:val="24"/>
+        </w:rPr>
+        <w:t xml:space="preserve"> products (</w:t>
+      </w:r>
+    </w:p>
+    <w:p>
+      <w:pPr>
+        <w:pStyle w:val="HTMLPreformatted"/>
+        <w:shd w:val="clear" w:color="auto" w:fill="23241F"/>
+        <w:spacing w:before="75" w:after="75"/>
+        <w:rPr>
+          <w:color w:val="F8F8F2"/>
+          <w:sz w:val="24"/>
+          <w:szCs w:val="24"/>
+        </w:rPr>
+      </w:pPr>
+      <w:r>
+        <w:rPr>
+          <w:color w:val="F8F8F2"/>
+          <w:sz w:val="24"/>
+          <w:szCs w:val="24"/>
+        </w:rPr>
+        <w:t xml:space="preserve">  </w:t>
+      </w:r>
+      <w:r>
+        <w:rPr>
+          <w:rStyle w:val="hljs-keyword"/>
+          <w:rFonts w:eastAsiaTheme="majorEastAsia"/>
+          <w:color w:val="F92672"/>
+          <w:sz w:val="24"/>
+          <w:szCs w:val="24"/>
+        </w:rPr>
+        <w:t>id</w:t>
+      </w:r>
+      <w:r>
+        <w:rPr>
+          <w:color w:val="F8F8F2"/>
+          <w:sz w:val="24"/>
+          <w:szCs w:val="24"/>
+        </w:rPr>
+        <w:t xml:space="preserve"> </w:t>
+      </w:r>
       <w:r>
         <w:rPr>
           <w:rStyle w:val="hljs-builtin"/>
@@ -727,30 +744,423 @@
           <w:sz w:val="24"/>
           <w:szCs w:val="24"/>
         </w:rPr>
-        <w:t>npm</w:t>
-      </w:r>
-      <w:proofErr w:type="spellEnd"/>
+        <w:t>INT</w:t>
+      </w:r>
       <w:r>
         <w:rPr>
           <w:color w:val="F8F8F2"/>
           <w:sz w:val="24"/>
           <w:szCs w:val="24"/>
         </w:rPr>
-        <w:t xml:space="preserve"> install </w:t>
-      </w:r>
-      <w:proofErr w:type="spellStart"/>
-      <w:proofErr w:type="gramStart"/>
-      <w:r>
+        <w:t xml:space="preserve"> AUTO_INCREMENT PRIMARY </w:t>
+      </w:r>
+      <w:r>
+        <w:rPr>
+          <w:rStyle w:val="hljs-keyword"/>
+          <w:rFonts w:eastAsiaTheme="majorEastAsia"/>
+          <w:color w:val="F92672"/>
+          <w:sz w:val="24"/>
+          <w:szCs w:val="24"/>
+        </w:rPr>
+        <w:t>KEY</w:t>
+      </w:r>
+      <w:r>
+        <w:rPr>
+          <w:color w:val="F8F8F2"/>
+          <w:sz w:val="24"/>
+          <w:szCs w:val="24"/>
+        </w:rPr>
+        <w:t>,</w:t>
+      </w:r>
+    </w:p>
+    <w:p>
+      <w:pPr>
+        <w:pStyle w:val="HTMLPreformatted"/>
+        <w:shd w:val="clear" w:color="auto" w:fill="23241F"/>
+        <w:spacing w:before="75" w:after="75"/>
+        <w:rPr>
+          <w:color w:val="F8F8F2"/>
+          <w:sz w:val="24"/>
+          <w:szCs w:val="24"/>
+        </w:rPr>
+      </w:pPr>
+      <w:r>
+        <w:rPr>
+          <w:color w:val="F8F8F2"/>
+          <w:sz w:val="24"/>
+          <w:szCs w:val="24"/>
+        </w:rPr>
+        <w:t xml:space="preserve">  </w:t>
+      </w:r>
+      <w:r>
+        <w:rPr>
+          <w:rStyle w:val="hljs-keyword"/>
+          <w:rFonts w:eastAsiaTheme="majorEastAsia"/>
+          <w:color w:val="F92672"/>
+          <w:sz w:val="24"/>
+          <w:szCs w:val="24"/>
+        </w:rPr>
+        <w:t>name</w:t>
+      </w:r>
+      <w:r>
+        <w:rPr>
+          <w:color w:val="F8F8F2"/>
+          <w:sz w:val="24"/>
+          <w:szCs w:val="24"/>
+        </w:rPr>
+        <w:t xml:space="preserve"> </w:t>
+      </w:r>
+      <w:r>
+        <w:rPr>
+          <w:rStyle w:val="hljs-builtin"/>
+          <w:rFonts w:eastAsiaTheme="majorEastAsia"/>
+          <w:color w:val="E6DB74"/>
+          <w:sz w:val="24"/>
+          <w:szCs w:val="24"/>
+        </w:rPr>
+        <w:t>VARCHAR</w:t>
+      </w:r>
+      <w:r>
+        <w:rPr>
+          <w:color w:val="F8F8F2"/>
+          <w:sz w:val="24"/>
+          <w:szCs w:val="24"/>
+        </w:rPr>
+        <w:t>(</w:t>
+      </w:r>
+      <w:r>
+        <w:rPr>
+          <w:rStyle w:val="hljs-number"/>
+          <w:rFonts w:eastAsiaTheme="majorEastAsia"/>
+          <w:color w:val="AE81FF"/>
+          <w:sz w:val="24"/>
+          <w:szCs w:val="24"/>
+        </w:rPr>
+        <w:t>255</w:t>
+      </w:r>
+      <w:r>
+        <w:rPr>
+          <w:color w:val="F8F8F2"/>
+          <w:sz w:val="24"/>
+          <w:szCs w:val="24"/>
+        </w:rPr>
+        <w:t xml:space="preserve">) </w:t>
+      </w:r>
+      <w:r>
+        <w:rPr>
+          <w:rStyle w:val="hljs-keyword"/>
+          <w:rFonts w:eastAsiaTheme="majorEastAsia"/>
+          <w:color w:val="F92672"/>
+          <w:sz w:val="24"/>
+          <w:szCs w:val="24"/>
+        </w:rPr>
+        <w:t>NOT</w:t>
+      </w:r>
+      <w:r>
+        <w:rPr>
+          <w:color w:val="F8F8F2"/>
+          <w:sz w:val="24"/>
+          <w:szCs w:val="24"/>
+        </w:rPr>
+        <w:t xml:space="preserve"> </w:t>
+      </w:r>
+      <w:r>
+        <w:rPr>
+          <w:rStyle w:val="hljs-literal"/>
+          <w:rFonts w:eastAsiaTheme="majorEastAsia"/>
+          <w:color w:val="AE81FF"/>
+          <w:sz w:val="24"/>
+          <w:szCs w:val="24"/>
+        </w:rPr>
+        <w:t>NULL</w:t>
+      </w:r>
+      <w:r>
+        <w:rPr>
+          <w:color w:val="F8F8F2"/>
+          <w:sz w:val="24"/>
+          <w:szCs w:val="24"/>
+        </w:rPr>
+        <w:t>,</w:t>
+      </w:r>
+    </w:p>
+    <w:p>
+      <w:pPr>
+        <w:pStyle w:val="HTMLPreformatted"/>
+        <w:shd w:val="clear" w:color="auto" w:fill="23241F"/>
+        <w:spacing w:before="75" w:after="75"/>
+        <w:rPr>
+          <w:color w:val="F8F8F2"/>
+          <w:sz w:val="24"/>
+          <w:szCs w:val="24"/>
+        </w:rPr>
+      </w:pPr>
+      <w:r>
+        <w:rPr>
+          <w:color w:val="F8F8F2"/>
+          <w:sz w:val="24"/>
+          <w:szCs w:val="24"/>
+        </w:rPr>
+        <w:t xml:space="preserve">  </w:t>
+      </w:r>
+      <w:r>
+        <w:rPr>
+          <w:rStyle w:val="hljs-keyword"/>
+          <w:rFonts w:eastAsiaTheme="majorEastAsia"/>
+          <w:color w:val="F92672"/>
+          <w:sz w:val="24"/>
+          <w:szCs w:val="24"/>
+        </w:rPr>
+        <w:t>category</w:t>
+      </w:r>
+      <w:r>
+        <w:rPr>
+          <w:color w:val="F8F8F2"/>
+          <w:sz w:val="24"/>
+          <w:szCs w:val="24"/>
+        </w:rPr>
+        <w:t xml:space="preserve"> </w:t>
+      </w:r>
+      <w:r>
+        <w:rPr>
+          <w:rStyle w:val="hljs-builtin"/>
+          <w:rFonts w:eastAsiaTheme="majorEastAsia"/>
+          <w:color w:val="E6DB74"/>
+          <w:sz w:val="24"/>
+          <w:szCs w:val="24"/>
+        </w:rPr>
+        <w:t>VARCHAR</w:t>
+      </w:r>
+      <w:r>
+        <w:rPr>
+          <w:color w:val="F8F8F2"/>
+          <w:sz w:val="24"/>
+          <w:szCs w:val="24"/>
+        </w:rPr>
+        <w:t>(</w:t>
+      </w:r>
+      <w:r>
+        <w:rPr>
+          <w:rStyle w:val="hljs-number"/>
+          <w:rFonts w:eastAsiaTheme="majorEastAsia"/>
+          <w:color w:val="AE81FF"/>
+          <w:sz w:val="24"/>
+          <w:szCs w:val="24"/>
+        </w:rPr>
+        <w:t>255</w:t>
+      </w:r>
+      <w:r>
+        <w:rPr>
+          <w:color w:val="F8F8F2"/>
+          <w:sz w:val="24"/>
+          <w:szCs w:val="24"/>
+        </w:rPr>
+        <w:t>),</w:t>
+      </w:r>
+    </w:p>
+    <w:p>
+      <w:pPr>
+        <w:pStyle w:val="HTMLPreformatted"/>
+        <w:shd w:val="clear" w:color="auto" w:fill="23241F"/>
+        <w:spacing w:before="75" w:after="75"/>
+        <w:rPr>
+          <w:color w:val="F8F8F2"/>
+          <w:sz w:val="24"/>
+          <w:szCs w:val="24"/>
+        </w:rPr>
+      </w:pPr>
+      <w:r>
+        <w:rPr>
+          <w:color w:val="F8F8F2"/>
+          <w:sz w:val="24"/>
+          <w:szCs w:val="24"/>
+        </w:rPr>
+        <w:t xml:space="preserve">  price </w:t>
+      </w:r>
+      <w:r>
+        <w:rPr>
+          <w:rStyle w:val="hljs-builtin"/>
+          <w:rFonts w:eastAsiaTheme="majorEastAsia"/>
+          <w:color w:val="E6DB74"/>
+          <w:sz w:val="24"/>
+          <w:szCs w:val="24"/>
+        </w:rPr>
+        <w:t>FLOAT</w:t>
+      </w:r>
+      <w:r>
+        <w:rPr>
+          <w:color w:val="F8F8F2"/>
+          <w:sz w:val="24"/>
+          <w:szCs w:val="24"/>
+        </w:rPr>
+        <w:t>,</w:t>
+      </w:r>
+    </w:p>
+    <w:p>
+      <w:pPr>
+        <w:pStyle w:val="HTMLPreformatted"/>
+        <w:shd w:val="clear" w:color="auto" w:fill="23241F"/>
+        <w:spacing w:before="75" w:after="75"/>
+        <w:rPr>
+          <w:color w:val="F8F8F2"/>
+          <w:sz w:val="24"/>
+          <w:szCs w:val="24"/>
+        </w:rPr>
+      </w:pPr>
+      <w:r>
+        <w:rPr>
+          <w:color w:val="F8F8F2"/>
+          <w:sz w:val="24"/>
+          <w:szCs w:val="24"/>
+        </w:rPr>
+        <w:t xml:space="preserve">  stock </w:t>
+      </w:r>
+      <w:r>
+        <w:rPr>
+          <w:rStyle w:val="hljs-builtin"/>
+          <w:rFonts w:eastAsiaTheme="majorEastAsia"/>
+          <w:color w:val="E6DB74"/>
+          <w:sz w:val="24"/>
+          <w:szCs w:val="24"/>
+        </w:rPr>
+        <w:t>INT</w:t>
+      </w:r>
+    </w:p>
+    <w:p>
+      <w:pPr>
+        <w:pStyle w:val="HTMLPreformatted"/>
+        <w:shd w:val="clear" w:color="auto" w:fill="23241F"/>
+        <w:spacing w:before="75" w:after="75"/>
+        <w:rPr>
+          <w:color w:val="F8F8F2"/>
+          <w:sz w:val="24"/>
+          <w:szCs w:val="24"/>
+        </w:rPr>
+      </w:pPr>
+      <w:r>
+        <w:rPr>
+          <w:color w:val="F8F8F2"/>
+          <w:sz w:val="24"/>
+          <w:szCs w:val="24"/>
+        </w:rPr>
+        <w:t>);</w:t>
+      </w:r>
+    </w:p>
+    <w:p>
+      <w:pPr>
+        <w:shd w:val="clear" w:color="auto" w:fill="F9F9F9"/>
+        <w:textAlignment w:val="baseline"/>
+        <w:rPr>
+          <w:rFonts w:ascii="Prompt" w:hAnsi="Prompt" w:cs="Prompt" w:hint="cs"/>
+          <w:color w:val="000000"/>
+        </w:rPr>
+      </w:pPr>
+    </w:p>
+    <w:p>
+      <w:pPr>
+        <w:shd w:val="clear" w:color="auto" w:fill="F9F9F9"/>
+        <w:textAlignment w:val="baseline"/>
+        <w:rPr>
+          <w:rFonts w:ascii="Prompt" w:hAnsi="Prompt" w:cs="Prompt"/>
+          <w:color w:val="000000"/>
+        </w:rPr>
+      </w:pPr>
+      <w:r>
+        <w:rPr>
+          <w:rFonts w:ascii="Prompt" w:hAnsi="Prompt" w:cs="Prompt" w:hint="cs"/>
+          <w:color w:val="000000"/>
+          <w:cs/>
+        </w:rPr>
+        <w:lastRenderedPageBreak/>
+        <w:t xml:space="preserve">จากนั้น </w:t>
+      </w:r>
+      <w:r>
+        <w:rPr>
+          <w:rFonts w:ascii="Prompt" w:hAnsi="Prompt" w:cs="Prompt" w:hint="cs"/>
+          <w:color w:val="000000"/>
+          <w:cs/>
+        </w:rPr>
+        <w:t xml:space="preserve">ให้ทำการติดตั้ง </w:t>
+      </w:r>
+      <w:r>
+        <w:rPr>
+          <w:rFonts w:ascii="Prompt" w:hAnsi="Prompt" w:cs="Prompt"/>
+          <w:color w:val="000000"/>
+        </w:rPr>
+        <w:t xml:space="preserve">Library </w:t>
+      </w:r>
+      <w:r>
+        <w:rPr>
+          <w:rFonts w:ascii="Prompt" w:hAnsi="Prompt" w:cs="Prompt" w:hint="cs"/>
+          <w:color w:val="000000"/>
+          <w:cs/>
+        </w:rPr>
+        <w:t>สำหรับติดต่อกับ ฐานข้อมูล ของ</w:t>
+      </w:r>
+      <w:r>
+        <w:rPr>
+          <w:rFonts w:ascii="Prompt" w:hAnsi="Prompt" w:cs="Prompt"/>
+          <w:color w:val="000000"/>
+        </w:rPr>
+        <w:t xml:space="preserve"> Node.js </w:t>
+      </w:r>
+      <w:r>
+        <w:rPr>
+          <w:rFonts w:ascii="Prompt" w:hAnsi="Prompt" w:cs="Prompt" w:hint="cs"/>
+          <w:color w:val="000000"/>
+          <w:cs/>
+        </w:rPr>
+        <w:t xml:space="preserve">กันก่อน ด้วยคำสั่ง </w:t>
+      </w:r>
+    </w:p>
+    <w:p>
+      <w:pPr>
+        <w:shd w:val="clear" w:color="auto" w:fill="F9F9F9"/>
+        <w:textAlignment w:val="baseline"/>
+        <w:rPr>
+          <w:rFonts w:ascii="Prompt" w:hAnsi="Prompt" w:cs="Prompt"/>
+          <w:color w:val="000000"/>
+        </w:rPr>
+      </w:pPr>
+    </w:p>
+    <w:p>
+      <w:pPr>
+        <w:pStyle w:val="HTMLPreformatted"/>
+        <w:shd w:val="clear" w:color="auto" w:fill="23241F"/>
+        <w:spacing w:before="75" w:after="75"/>
         <w:rPr>
           <w:rFonts w:cs="Browallia New"/>
           <w:color w:val="F8F8F2"/>
           <w:sz w:val="24"/>
           <w:szCs w:val="30"/>
         </w:rPr>
+      </w:pPr>
+      <w:r>
+        <w:rPr>
+          <w:rStyle w:val="hljs-builtin"/>
+          <w:rFonts w:eastAsiaTheme="majorEastAsia"/>
+          <w:color w:val="E6DB74"/>
+          <w:sz w:val="24"/>
+          <w:szCs w:val="24"/>
+        </w:rPr>
+        <w:t>npm</w:t>
+      </w:r>
+      <w:r>
+        <w:rPr>
+          <w:color w:val="F8F8F2"/>
+          <w:sz w:val="24"/>
+          <w:szCs w:val="24"/>
+        </w:rPr>
+        <w:t xml:space="preserve"> install </w:t>
+      </w:r>
+      <w:r>
+        <w:rPr>
+          <w:rFonts w:cs="Browallia New"/>
+          <w:color w:val="F8F8F2"/>
+          <w:sz w:val="24"/>
+          <w:szCs w:val="30"/>
+        </w:rPr>
         <w:t>mysql</w:t>
       </w:r>
-      <w:proofErr w:type="spellEnd"/>
-      <w:proofErr w:type="gramEnd"/>
     </w:p>
     <w:p>
       <w:pPr>
@@ -802,21 +1212,27 @@
         </w:rPr>
         <w:t xml:space="preserve">ที่ชื่อว่า </w:t>
       </w:r>
-      <w:proofErr w:type="spellStart"/>
       <w:r>
         <w:rPr>
           <w:rFonts w:ascii="Prompt" w:hAnsi="Prompt" w:cs="Prompt"/>
           <w:color w:val="000000"/>
         </w:rPr>
-        <w:t>src</w:t>
-      </w:r>
-      <w:proofErr w:type="spellEnd"/>
+        <w:t xml:space="preserve">src </w:t>
+      </w:r>
+      <w:r>
+        <w:rPr>
+          <w:rFonts w:ascii="Prompt" w:hAnsi="Prompt" w:cs="Prompt" w:hint="cs"/>
+          <w:color w:val="000000"/>
+          <w:cs/>
+        </w:rPr>
+        <w:t xml:space="preserve">จากนั้นก็สร้าง </w:t>
+      </w:r>
       <w:r>
         <w:rPr>
           <w:rFonts w:ascii="Prompt" w:hAnsi="Prompt" w:cs="Prompt"/>
           <w:color w:val="000000"/>
         </w:rPr>
-        <w:t xml:space="preserve"> </w:t>
+        <w:t xml:space="preserve">Folder </w:t>
       </w:r>
       <w:r>
         <w:rPr>
@@ -824,14 +1240,14 @@
           <w:color w:val="000000"/>
           <w:cs/>
         </w:rPr>
-        <w:t xml:space="preserve">จากนั้นก็สร้าง </w:t>
+        <w:t xml:space="preserve">ที่ว่า </w:t>
       </w:r>
       <w:r>
         <w:rPr>
           <w:rFonts w:ascii="Prompt" w:hAnsi="Prompt" w:cs="Prompt"/>
           <w:color w:val="000000"/>
         </w:rPr>
-        <w:t xml:space="preserve">Folder </w:t>
+        <w:t xml:space="preserve">router </w:t>
       </w:r>
       <w:r>
         <w:rPr>
@@ -839,38 +1255,14 @@
           <w:color w:val="000000"/>
           <w:cs/>
         </w:rPr>
-        <w:t xml:space="preserve">ที่ว่า </w:t>
+        <w:t xml:space="preserve">ด้านใน </w:t>
       </w:r>
       <w:r>
         <w:rPr>
           <w:rFonts w:ascii="Prompt" w:hAnsi="Prompt" w:cs="Prompt"/>
           <w:color w:val="000000"/>
         </w:rPr>
-        <w:t xml:space="preserve">router </w:t>
-      </w:r>
-      <w:r>
-        <w:rPr>
-          <w:rFonts w:ascii="Prompt" w:hAnsi="Prompt" w:cs="Prompt" w:hint="cs"/>
-          <w:color w:val="000000"/>
-          <w:cs/>
-        </w:rPr>
-        <w:t xml:space="preserve">ด้านใน </w:t>
-      </w:r>
-      <w:proofErr w:type="spellStart"/>
-      <w:r>
-        <w:rPr>
-          <w:rFonts w:ascii="Prompt" w:hAnsi="Prompt" w:cs="Prompt"/>
-          <w:color w:val="000000"/>
-        </w:rPr>
-        <w:t>src</w:t>
-      </w:r>
-      <w:proofErr w:type="spellEnd"/>
-      <w:r>
-        <w:rPr>
-          <w:rFonts w:ascii="Prompt" w:hAnsi="Prompt" w:cs="Prompt"/>
-          <w:color w:val="000000"/>
-        </w:rPr>
-        <w:t xml:space="preserve"> </w:t>
+        <w:t xml:space="preserve">src </w:t>
       </w:r>
       <w:r>
         <w:rPr>
@@ -1044,17 +1436,7 @@
           <w:sz w:val="21"/>
           <w:szCs w:val="21"/>
         </w:rPr>
-        <w:t>"express</w:t>
-      </w:r>
-      <w:proofErr w:type="gramStart"/>
-      <w:r>
-        <w:rPr>
-          <w:rFonts w:ascii="Consolas" w:hAnsi="Consolas"/>
-          <w:color w:val="CE9178"/>
-          <w:sz w:val="21"/>
-          <w:szCs w:val="21"/>
-        </w:rPr>
-        <w:t>"</w:t>
+        <w:t>"express"</w:t>
       </w:r>
       <w:r>
         <w:rPr>
@@ -1065,7 +1447,6 @@
         </w:rPr>
         <w:t>;</w:t>
       </w:r>
-      <w:proofErr w:type="gramEnd"/>
     </w:p>
     <w:p>
       <w:pPr>
@@ -1097,7 +1478,6 @@
         <w:t xml:space="preserve"> </w:t>
       </w:r>
       <w:bookmarkStart w:id="0" w:name="_Hlk163598420"/>
-      <w:proofErr w:type="spellStart"/>
       <w:r>
         <w:rPr>
           <w:rFonts w:ascii="Consolas" w:hAnsi="Consolas"/>
@@ -1107,7 +1487,6 @@
         </w:rPr>
         <w:t>mysql</w:t>
       </w:r>
-      <w:proofErr w:type="spellEnd"/>
       <w:r>
         <w:rPr>
           <w:rFonts w:ascii="Consolas" w:hAnsi="Consolas"/>
@@ -1143,28 +1522,7 @@
           <w:sz w:val="21"/>
           <w:szCs w:val="21"/>
         </w:rPr>
-        <w:t>"</w:t>
-      </w:r>
-      <w:proofErr w:type="spellStart"/>
-      <w:r>
-        <w:rPr>
-          <w:rFonts w:ascii="Consolas" w:hAnsi="Consolas"/>
-          <w:color w:val="CE9178"/>
-          <w:sz w:val="21"/>
-          <w:szCs w:val="21"/>
-        </w:rPr>
-        <w:t>mysql</w:t>
-      </w:r>
-      <w:proofErr w:type="spellEnd"/>
-      <w:proofErr w:type="gramStart"/>
-      <w:r>
-        <w:rPr>
-          <w:rFonts w:ascii="Consolas" w:hAnsi="Consolas"/>
-          <w:color w:val="CE9178"/>
-          <w:sz w:val="21"/>
-          <w:szCs w:val="21"/>
-        </w:rPr>
-        <w:t>"</w:t>
+        <w:t>"mysql"</w:t>
       </w:r>
       <w:r>
         <w:rPr>
@@ -1175,7 +1533,6 @@
         </w:rPr>
         <w:t>;</w:t>
       </w:r>
-      <w:proofErr w:type="gramEnd"/>
     </w:p>
     <w:p>
       <w:pPr>
@@ -1195,7 +1552,6 @@
           <w:sz w:val="21"/>
           <w:szCs w:val="21"/>
         </w:rPr>
-        <w:lastRenderedPageBreak/>
         <w:t>import</w:t>
       </w:r>
       <w:r>
@@ -1207,7 +1563,6 @@
         </w:rPr>
         <w:t xml:space="preserve"> </w:t>
       </w:r>
-      <w:proofErr w:type="spellStart"/>
       <w:r>
         <w:rPr>
           <w:rFonts w:ascii="Consolas" w:hAnsi="Consolas"/>
@@ -1217,7 +1572,6 @@
         </w:rPr>
         <w:t>db_config</w:t>
       </w:r>
-      <w:proofErr w:type="spellEnd"/>
       <w:r>
         <w:rPr>
           <w:rFonts w:ascii="Consolas" w:hAnsi="Consolas"/>
@@ -1252,9 +1606,53 @@
           <w:sz w:val="21"/>
           <w:szCs w:val="21"/>
         </w:rPr>
-        <w:t>"./../../</w:t>
-      </w:r>
-      <w:proofErr w:type="spellStart"/>
+        <w:t>"./../../db_config.json"</w:t>
+      </w:r>
+      <w:r>
+        <w:rPr>
+          <w:rFonts w:ascii="Consolas" w:hAnsi="Consolas"/>
+          <w:color w:val="CCCCCC"/>
+          <w:sz w:val="21"/>
+          <w:szCs w:val="21"/>
+        </w:rPr>
+        <w:t xml:space="preserve"> </w:t>
+      </w:r>
+      <w:r>
+        <w:rPr>
+          <w:rFonts w:ascii="Consolas" w:hAnsi="Consolas"/>
+          <w:color w:val="C586C0"/>
+          <w:sz w:val="21"/>
+          <w:szCs w:val="21"/>
+        </w:rPr>
+        <w:t>assert</w:t>
+      </w:r>
+      <w:r>
+        <w:rPr>
+          <w:rFonts w:ascii="Consolas" w:hAnsi="Consolas"/>
+          <w:color w:val="CCCCCC"/>
+          <w:sz w:val="21"/>
+          <w:szCs w:val="21"/>
+        </w:rPr>
+        <w:t xml:space="preserve"> { </w:t>
+      </w:r>
+      <w:r>
+        <w:rPr>
+          <w:rFonts w:ascii="Consolas" w:hAnsi="Consolas"/>
+          <w:color w:val="9CDCFE"/>
+          <w:sz w:val="21"/>
+          <w:szCs w:val="21"/>
+        </w:rPr>
+        <w:t>type</w:t>
+      </w:r>
+      <w:r>
+        <w:rPr>
+          <w:rFonts w:ascii="Consolas" w:hAnsi="Consolas"/>
+          <w:color w:val="CCCCCC"/>
+          <w:sz w:val="21"/>
+          <w:szCs w:val="21"/>
+        </w:rPr>
+        <w:t xml:space="preserve">: </w:t>
+      </w:r>
       <w:r>
         <w:rPr>
           <w:rFonts w:ascii="Consolas" w:hAnsi="Consolas"/>
@@ -1262,102 +1660,7 @@
           <w:sz w:val="21"/>
           <w:szCs w:val="21"/>
         </w:rPr>
-        <w:t>db_config.json</w:t>
-      </w:r>
-      <w:proofErr w:type="spellEnd"/>
-      <w:r>
-        <w:rPr>
-          <w:rFonts w:ascii="Consolas" w:hAnsi="Consolas"/>
-          <w:color w:val="CE9178"/>
-          <w:sz w:val="21"/>
-          <w:szCs w:val="21"/>
-        </w:rPr>
-        <w:t>"</w:t>
-      </w:r>
-      <w:r>
-        <w:rPr>
-          <w:rFonts w:ascii="Consolas" w:hAnsi="Consolas"/>
-          <w:color w:val="CCCCCC"/>
-          <w:sz w:val="21"/>
-          <w:szCs w:val="21"/>
-        </w:rPr>
-        <w:t xml:space="preserve"> </w:t>
-      </w:r>
-      <w:r>
-        <w:rPr>
-          <w:rFonts w:ascii="Consolas" w:hAnsi="Consolas"/>
-          <w:color w:val="C586C0"/>
-          <w:sz w:val="21"/>
-          <w:szCs w:val="21"/>
-        </w:rPr>
-        <w:t>assert</w:t>
-      </w:r>
-      <w:r>
-        <w:rPr>
-          <w:rFonts w:ascii="Consolas" w:hAnsi="Consolas"/>
-          <w:color w:val="CCCCCC"/>
-          <w:sz w:val="21"/>
-          <w:szCs w:val="21"/>
-        </w:rPr>
-        <w:t xml:space="preserve"> </w:t>
-      </w:r>
-      <w:proofErr w:type="gramStart"/>
-      <w:r>
-        <w:rPr>
-          <w:rFonts w:ascii="Consolas" w:hAnsi="Consolas"/>
-          <w:color w:val="CCCCCC"/>
-          <w:sz w:val="21"/>
-          <w:szCs w:val="21"/>
-        </w:rPr>
-        <w:t xml:space="preserve">{ </w:t>
-      </w:r>
-      <w:r>
-        <w:rPr>
-          <w:rFonts w:ascii="Consolas" w:hAnsi="Consolas"/>
-          <w:color w:val="9CDCFE"/>
-          <w:sz w:val="21"/>
-          <w:szCs w:val="21"/>
-        </w:rPr>
-        <w:t>type</w:t>
-      </w:r>
-      <w:proofErr w:type="gramEnd"/>
-      <w:r>
-        <w:rPr>
-          <w:rFonts w:ascii="Consolas" w:hAnsi="Consolas"/>
-          <w:color w:val="CCCCCC"/>
-          <w:sz w:val="21"/>
-          <w:szCs w:val="21"/>
-        </w:rPr>
-        <w:t xml:space="preserve">: </w:t>
-      </w:r>
-      <w:r>
-        <w:rPr>
-          <w:rFonts w:ascii="Consolas" w:hAnsi="Consolas"/>
-          <w:color w:val="CE9178"/>
-          <w:sz w:val="21"/>
-          <w:szCs w:val="21"/>
-        </w:rPr>
-        <w:t>"</w:t>
-      </w:r>
-      <w:proofErr w:type="spellStart"/>
-      <w:r>
-        <w:rPr>
-          <w:rFonts w:ascii="Consolas" w:hAnsi="Consolas"/>
-          <w:color w:val="CE9178"/>
-          <w:sz w:val="21"/>
-          <w:szCs w:val="21"/>
-        </w:rPr>
-        <w:t>json</w:t>
-      </w:r>
-      <w:proofErr w:type="spellEnd"/>
-      <w:r>
-        <w:rPr>
-          <w:rFonts w:ascii="Consolas" w:hAnsi="Consolas"/>
-          <w:color w:val="CE9178"/>
-          <w:sz w:val="21"/>
-          <w:szCs w:val="21"/>
-        </w:rPr>
-        <w:t>"</w:t>
+        <w:t>"json"</w:t>
       </w:r>
       <w:r>
         <w:rPr>
@@ -1410,7 +1713,6 @@
         </w:rPr>
         <w:t xml:space="preserve"> </w:t>
       </w:r>
-      <w:proofErr w:type="spellStart"/>
       <w:r>
         <w:rPr>
           <w:rFonts w:ascii="Consolas" w:hAnsi="Consolas"/>
@@ -1420,7 +1722,6 @@
         </w:rPr>
         <w:t>productsRouter</w:t>
       </w:r>
-      <w:proofErr w:type="spellEnd"/>
       <w:r>
         <w:rPr>
           <w:rFonts w:ascii="Consolas" w:hAnsi="Consolas"/>
@@ -1448,8 +1749,6 @@
         </w:rPr>
         <w:t xml:space="preserve"> </w:t>
       </w:r>
-      <w:proofErr w:type="spellStart"/>
-      <w:proofErr w:type="gramStart"/>
       <w:r>
         <w:rPr>
           <w:rFonts w:ascii="Consolas" w:hAnsi="Consolas"/>
@@ -1477,8 +1776,6 @@
         </w:rPr>
         <w:t>Router</w:t>
       </w:r>
-      <w:proofErr w:type="spellEnd"/>
-      <w:proofErr w:type="gramEnd"/>
       <w:r>
         <w:rPr>
           <w:rFonts w:ascii="Consolas" w:hAnsi="Consolas"/>
@@ -1548,8 +1845,6 @@
         </w:rPr>
         <w:t xml:space="preserve"> </w:t>
       </w:r>
-      <w:proofErr w:type="spellStart"/>
-      <w:proofErr w:type="gramStart"/>
       <w:r>
         <w:rPr>
           <w:rFonts w:ascii="Consolas" w:hAnsi="Consolas"/>
@@ -1559,7 +1854,6 @@
         </w:rPr>
         <w:t>productsRouter</w:t>
       </w:r>
-      <w:proofErr w:type="spellEnd"/>
       <w:r>
         <w:rPr>
           <w:rFonts w:ascii="Consolas" w:hAnsi="Consolas"/>
@@ -1569,7 +1863,6 @@
         </w:rPr>
         <w:t>;</w:t>
       </w:r>
-      <w:proofErr w:type="gramEnd"/>
     </w:p>
     <w:p>
       <w:pPr>
@@ -1648,8 +1941,6 @@
         </w:rPr>
         <w:t xml:space="preserve"> </w:t>
       </w:r>
-      <w:proofErr w:type="spellStart"/>
-      <w:proofErr w:type="gramStart"/>
       <w:r>
         <w:rPr>
           <w:rFonts w:ascii="Consolas" w:hAnsi="Consolas"/>
@@ -1677,8 +1968,6 @@
         </w:rPr>
         <w:t>createConnection</w:t>
       </w:r>
-      <w:proofErr w:type="spellEnd"/>
-      <w:proofErr w:type="gramEnd"/>
       <w:r>
         <w:rPr>
           <w:rFonts w:ascii="Consolas" w:hAnsi="Consolas"/>
@@ -1727,25 +2016,14 @@
         </w:rPr>
         <w:t xml:space="preserve"> </w:t>
       </w:r>
-      <w:proofErr w:type="spellStart"/>
-      <w:r>
-        <w:rPr>
-          <w:rFonts w:ascii="Consolas" w:hAnsi="Consolas"/>
-          <w:color w:val="9CDCFE"/>
-          <w:sz w:val="21"/>
-          <w:szCs w:val="21"/>
-        </w:rPr>
-        <w:t>db_</w:t>
-      </w:r>
-      <w:proofErr w:type="gramStart"/>
-      <w:r>
-        <w:rPr>
-          <w:rFonts w:ascii="Consolas" w:hAnsi="Consolas"/>
-          <w:color w:val="9CDCFE"/>
-          <w:sz w:val="21"/>
-          <w:szCs w:val="21"/>
-        </w:rPr>
-        <w:t>config</w:t>
+      <w:r>
+        <w:rPr>
+          <w:rFonts w:ascii="Consolas" w:hAnsi="Consolas"/>
+          <w:color w:val="9CDCFE"/>
+          <w:sz w:val="21"/>
+          <w:szCs w:val="21"/>
+        </w:rPr>
+        <w:t>db_config</w:t>
       </w:r>
       <w:r>
         <w:rPr>
@@ -1765,8 +2043,6 @@
         </w:rPr>
         <w:t>host</w:t>
       </w:r>
-      <w:proofErr w:type="spellEnd"/>
-      <w:proofErr w:type="gramEnd"/>
       <w:r>
         <w:rPr>
           <w:rFonts w:ascii="Consolas" w:hAnsi="Consolas"/>
@@ -1815,25 +2091,14 @@
         </w:rPr>
         <w:t xml:space="preserve"> </w:t>
       </w:r>
-      <w:proofErr w:type="spellStart"/>
-      <w:r>
-        <w:rPr>
-          <w:rFonts w:ascii="Consolas" w:hAnsi="Consolas"/>
-          <w:color w:val="9CDCFE"/>
-          <w:sz w:val="21"/>
-          <w:szCs w:val="21"/>
-        </w:rPr>
-        <w:t>db_</w:t>
-      </w:r>
-      <w:proofErr w:type="gramStart"/>
-      <w:r>
-        <w:rPr>
-          <w:rFonts w:ascii="Consolas" w:hAnsi="Consolas"/>
-          <w:color w:val="9CDCFE"/>
-          <w:sz w:val="21"/>
-          <w:szCs w:val="21"/>
-        </w:rPr>
-        <w:t>config</w:t>
+      <w:r>
+        <w:rPr>
+          <w:rFonts w:ascii="Consolas" w:hAnsi="Consolas"/>
+          <w:color w:val="9CDCFE"/>
+          <w:sz w:val="21"/>
+          <w:szCs w:val="21"/>
+        </w:rPr>
+        <w:t>db_config</w:t>
       </w:r>
       <w:r>
         <w:rPr>
@@ -1853,8 +2118,6 @@
         </w:rPr>
         <w:t>port</w:t>
       </w:r>
-      <w:proofErr w:type="spellEnd"/>
-      <w:proofErr w:type="gramEnd"/>
       <w:r>
         <w:rPr>
           <w:rFonts w:ascii="Consolas" w:hAnsi="Consolas"/>
@@ -1903,7 +2166,6 @@
         </w:rPr>
         <w:t xml:space="preserve"> </w:t>
       </w:r>
-      <w:proofErr w:type="spellStart"/>
       <w:r>
         <w:rPr>
           <w:rFonts w:ascii="Consolas" w:hAnsi="Consolas"/>
@@ -1931,7 +2193,6 @@
         </w:rPr>
         <w:t>user</w:t>
       </w:r>
-      <w:proofErr w:type="spellEnd"/>
       <w:r>
         <w:rPr>
           <w:rFonts w:ascii="Consolas" w:hAnsi="Consolas"/>
@@ -1980,25 +2241,14 @@
         </w:rPr>
         <w:t xml:space="preserve"> </w:t>
       </w:r>
-      <w:proofErr w:type="spellStart"/>
-      <w:r>
-        <w:rPr>
-          <w:rFonts w:ascii="Consolas" w:hAnsi="Consolas"/>
-          <w:color w:val="9CDCFE"/>
-          <w:sz w:val="21"/>
-          <w:szCs w:val="21"/>
-        </w:rPr>
-        <w:t>db_</w:t>
-      </w:r>
-      <w:proofErr w:type="gramStart"/>
-      <w:r>
-        <w:rPr>
-          <w:rFonts w:ascii="Consolas" w:hAnsi="Consolas"/>
-          <w:color w:val="9CDCFE"/>
-          <w:sz w:val="21"/>
-          <w:szCs w:val="21"/>
-        </w:rPr>
-        <w:t>config</w:t>
+      <w:r>
+        <w:rPr>
+          <w:rFonts w:ascii="Consolas" w:hAnsi="Consolas"/>
+          <w:color w:val="9CDCFE"/>
+          <w:sz w:val="21"/>
+          <w:szCs w:val="21"/>
+        </w:rPr>
+        <w:t>db_config</w:t>
       </w:r>
       <w:r>
         <w:rPr>
@@ -2018,8 +2268,6 @@
         </w:rPr>
         <w:t>password</w:t>
       </w:r>
-      <w:proofErr w:type="spellEnd"/>
-      <w:proofErr w:type="gramEnd"/>
       <w:r>
         <w:rPr>
           <w:rFonts w:ascii="Consolas" w:hAnsi="Consolas"/>
@@ -2068,25 +2316,14 @@
         </w:rPr>
         <w:t xml:space="preserve"> </w:t>
       </w:r>
-      <w:proofErr w:type="spellStart"/>
-      <w:r>
-        <w:rPr>
-          <w:rFonts w:ascii="Consolas" w:hAnsi="Consolas"/>
-          <w:color w:val="9CDCFE"/>
-          <w:sz w:val="21"/>
-          <w:szCs w:val="21"/>
-        </w:rPr>
-        <w:t>db_</w:t>
-      </w:r>
-      <w:proofErr w:type="gramStart"/>
-      <w:r>
-        <w:rPr>
-          <w:rFonts w:ascii="Consolas" w:hAnsi="Consolas"/>
-          <w:color w:val="9CDCFE"/>
-          <w:sz w:val="21"/>
-          <w:szCs w:val="21"/>
-        </w:rPr>
-        <w:t>config</w:t>
+      <w:r>
+        <w:rPr>
+          <w:rFonts w:ascii="Consolas" w:hAnsi="Consolas"/>
+          <w:color w:val="9CDCFE"/>
+          <w:sz w:val="21"/>
+          <w:szCs w:val="21"/>
+        </w:rPr>
+        <w:t>db_config</w:t>
       </w:r>
       <w:r>
         <w:rPr>
@@ -2106,8 +2343,6 @@
         </w:rPr>
         <w:t>database</w:t>
       </w:r>
-      <w:proofErr w:type="spellEnd"/>
-      <w:proofErr w:type="gramEnd"/>
       <w:r>
         <w:rPr>
           <w:rFonts w:ascii="Consolas" w:hAnsi="Consolas"/>
@@ -2164,19 +2399,8 @@
           <w:sz w:val="21"/>
           <w:szCs w:val="21"/>
         </w:rPr>
-        <w:t xml:space="preserve">File </w:t>
-      </w:r>
-      <w:proofErr w:type="spellStart"/>
-      <w:r>
-        <w:rPr>
-          <w:rFonts w:ascii="Consolas" w:hAnsi="Consolas"/>
-          <w:color w:val="6A9955"/>
-          <w:sz w:val="21"/>
-          <w:szCs w:val="21"/>
-        </w:rPr>
-        <w:t>db_config</w:t>
-      </w:r>
-      <w:proofErr w:type="spellEnd"/>
+        <w:t>File db_config</w:t>
+      </w:r>
     </w:p>
     <w:p>
       <w:pPr>
@@ -2201,8 +2425,6 @@
           <w:szCs w:val="21"/>
         </w:rPr>
       </w:pPr>
-      <w:proofErr w:type="spellStart"/>
-      <w:proofErr w:type="gramStart"/>
       <w:r>
         <w:rPr>
           <w:rFonts w:ascii="Consolas" w:hAnsi="Consolas"/>
@@ -2230,8 +2452,6 @@
         </w:rPr>
         <w:t>connect</w:t>
       </w:r>
-      <w:proofErr w:type="spellEnd"/>
-      <w:proofErr w:type="gramEnd"/>
       <w:r>
         <w:rPr>
           <w:rFonts w:ascii="Consolas" w:hAnsi="Consolas"/>
@@ -2352,7 +2572,6 @@
         </w:rPr>
         <w:t xml:space="preserve"> </w:t>
       </w:r>
-      <w:proofErr w:type="gramStart"/>
       <w:r>
         <w:rPr>
           <w:rFonts w:ascii="Consolas" w:hAnsi="Consolas"/>
@@ -2371,7 +2590,6 @@
         </w:rPr>
         <w:t>;</w:t>
       </w:r>
-      <w:proofErr w:type="gramEnd"/>
     </w:p>
     <w:p>
       <w:pPr>
@@ -2393,7 +2611,6 @@
         </w:rPr>
         <w:t xml:space="preserve">  </w:t>
       </w:r>
-      <w:proofErr w:type="gramStart"/>
       <w:r>
         <w:rPr>
           <w:rFonts w:ascii="Consolas" w:hAnsi="Consolas"/>
@@ -2430,7 +2647,6 @@
         </w:rPr>
         <w:t>(</w:t>
       </w:r>
-      <w:proofErr w:type="gramEnd"/>
       <w:r>
         <w:rPr>
           <w:rFonts w:ascii="Consolas" w:hAnsi="Consolas"/>
@@ -2544,21 +2760,12 @@
         </w:rPr>
         <w:t xml:space="preserve">และ </w:t>
       </w:r>
-      <w:proofErr w:type="spellStart"/>
       <w:r>
         <w:rPr>
           <w:rFonts w:ascii="Prompt" w:hAnsi="Prompt" w:cs="Prompt"/>
           <w:color w:val="000000"/>
         </w:rPr>
-        <w:t>mysql</w:t>
-      </w:r>
-      <w:proofErr w:type="spellEnd"/>
-      <w:r>
-        <w:rPr>
-          <w:rFonts w:ascii="Prompt" w:hAnsi="Prompt" w:cs="Prompt"/>
-          <w:color w:val="000000"/>
-        </w:rPr>
-        <w:t xml:space="preserve"> </w:t>
+        <w:t xml:space="preserve">mysql </w:t>
       </w:r>
       <w:r>
         <w:rPr>
@@ -2621,18 +2828,41 @@
         <w:shd w:val="clear" w:color="auto" w:fill="F9F9F9"/>
         <w:textAlignment w:val="baseline"/>
         <w:rPr>
+          <w:rFonts w:ascii="Prompt" w:hAnsi="Prompt" w:cs="Prompt"/>
+          <w:color w:val="000000"/>
+          <w:cs/>
+        </w:rPr>
+      </w:pPr>
+      <w:r>
+        <w:rPr>
           <w:rFonts w:ascii="Prompt" w:hAnsi="Prompt" w:cs="Prompt" w:hint="cs"/>
           <w:color w:val="000000"/>
           <w:cs/>
         </w:rPr>
-      </w:pPr>
+        <w:t xml:space="preserve">จากนั้น ให้ </w:t>
+      </w:r>
       <w:r>
         <w:rPr>
           <w:rFonts w:ascii="Prompt" w:hAnsi="Prompt" w:cs="Prompt" w:hint="cs"/>
           <w:color w:val="000000"/>
           <w:cs/>
         </w:rPr>
-        <w:t xml:space="preserve">จากนั้น ให้ </w:t>
+        <w:t>เตรียม</w:t>
+      </w:r>
+      <w:r>
+        <w:rPr>
+          <w:rFonts w:ascii="Prompt" w:hAnsi="Prompt" w:cs="Prompt"/>
+          <w:color w:val="000000"/>
+          <w:cs/>
+        </w:rPr>
+        <w:t xml:space="preserve"> </w:t>
+      </w:r>
+      <w:r>
+        <w:rPr>
+          <w:rFonts w:ascii="Prompt" w:hAnsi="Prompt" w:cs="Prompt"/>
+          <w:color w:val="000000"/>
+        </w:rPr>
+        <w:t xml:space="preserve">SQL </w:t>
       </w:r>
       <w:r>
         <w:rPr>
@@ -2640,7 +2870,7 @@
           <w:color w:val="000000"/>
           <w:cs/>
         </w:rPr>
-        <w:t>เตรียม</w:t>
+        <w:t>สำหรับเรียกรับข้อมูล</w:t>
       </w:r>
       <w:r>
         <w:rPr>
@@ -2655,7 +2885,7 @@
           <w:rFonts w:ascii="Prompt" w:hAnsi="Prompt" w:cs="Prompt"/>
           <w:color w:val="000000"/>
         </w:rPr>
-        <w:t xml:space="preserve">SQL </w:t>
+        <w:t xml:space="preserve">id </w:t>
       </w:r>
       <w:r>
         <w:rPr>
@@ -2663,7 +2893,7 @@
           <w:color w:val="000000"/>
           <w:cs/>
         </w:rPr>
-        <w:t>สำหรับเรียกรับข้อมูล</w:t>
+        <w:t>ของ</w:t>
       </w:r>
       <w:r>
         <w:rPr>
@@ -2678,6 +2908,21 @@
           <w:rFonts w:ascii="Prompt" w:hAnsi="Prompt" w:cs="Prompt"/>
           <w:color w:val="000000"/>
         </w:rPr>
+        <w:t>product</w:t>
+      </w:r>
+      <w:r>
+        <w:rPr>
+          <w:rFonts w:ascii="Prompt" w:hAnsi="Prompt" w:cs="Prompt" w:hint="cs"/>
+          <w:color w:val="000000"/>
+          <w:cs/>
+        </w:rPr>
+        <w:t xml:space="preserve"> และเรียกใช้เพื่อนำข้อมูล </w:t>
+      </w:r>
+      <w:r>
+        <w:rPr>
+          <w:rFonts w:ascii="Prompt" w:hAnsi="Prompt" w:cs="Prompt"/>
+          <w:color w:val="000000"/>
+        </w:rPr>
         <w:t xml:space="preserve">id </w:t>
       </w:r>
       <w:r>
@@ -2686,69 +2931,14 @@
           <w:color w:val="000000"/>
           <w:cs/>
         </w:rPr>
-        <w:t>ของ</w:t>
+        <w:t xml:space="preserve">ล่าสุด มาเก็บไว้ที่ ตัวแปร </w:t>
       </w:r>
       <w:r>
         <w:rPr>
           <w:rFonts w:ascii="Prompt" w:hAnsi="Prompt" w:cs="Prompt"/>
           <w:color w:val="000000"/>
-          <w:cs/>
-        </w:rPr>
-        <w:t xml:space="preserve"> </w:t>
-      </w:r>
-      <w:r>
-        <w:rPr>
-          <w:rFonts w:ascii="Prompt" w:hAnsi="Prompt" w:cs="Prompt"/>
-          <w:color w:val="000000"/>
-        </w:rPr>
-        <w:t>product</w:t>
-      </w:r>
-      <w:r>
-        <w:rPr>
-          <w:rFonts w:ascii="Prompt" w:hAnsi="Prompt" w:cs="Prompt" w:hint="cs"/>
-          <w:color w:val="000000"/>
-          <w:cs/>
-        </w:rPr>
-        <w:t xml:space="preserve"> และเรียกใช้เพื่อนำข้อมูล </w:t>
-      </w:r>
-      <w:r>
-        <w:rPr>
-          <w:rFonts w:ascii="Prompt" w:hAnsi="Prompt" w:cs="Prompt"/>
-          <w:color w:val="000000"/>
-        </w:rPr>
-        <w:t xml:space="preserve">id </w:t>
-      </w:r>
-      <w:r>
-        <w:rPr>
-          <w:rFonts w:ascii="Prompt" w:hAnsi="Prompt" w:cs="Prompt" w:hint="cs"/>
-          <w:color w:val="000000"/>
-          <w:cs/>
-        </w:rPr>
-        <w:t xml:space="preserve">ล่าสุด มาเก็บไว้ที่ </w:t>
-      </w:r>
-      <w:r>
-        <w:rPr>
-          <w:rFonts w:ascii="Prompt" w:hAnsi="Prompt" w:cs="Prompt" w:hint="cs"/>
-          <w:color w:val="000000"/>
-          <w:cs/>
-        </w:rPr>
-        <w:t xml:space="preserve">ตัวแปร </w:t>
-      </w:r>
-      <w:proofErr w:type="spellStart"/>
-      <w:r>
-        <w:rPr>
-          <w:rFonts w:ascii="Prompt" w:hAnsi="Prompt" w:cs="Prompt"/>
-          <w:color w:val="000000"/>
-        </w:rPr>
-        <w:t>lastestId</w:t>
-      </w:r>
-      <w:proofErr w:type="spellEnd"/>
-      <w:r>
-        <w:rPr>
-          <w:rFonts w:ascii="Prompt" w:hAnsi="Prompt" w:cs="Prompt"/>
-          <w:color w:val="000000"/>
-        </w:rPr>
-        <w:t xml:space="preserve"> </w:t>
+        </w:rPr>
+        <w:t xml:space="preserve">lastestId </w:t>
       </w:r>
       <w:r>
         <w:rPr>
@@ -2803,8 +2993,6 @@
         </w:rPr>
         <w:t xml:space="preserve"> </w:t>
       </w:r>
-      <w:proofErr w:type="spellStart"/>
-      <w:proofErr w:type="gramStart"/>
       <w:r>
         <w:rPr>
           <w:rFonts w:ascii="Consolas" w:hAnsi="Consolas"/>
@@ -2814,7 +3002,6 @@
         </w:rPr>
         <w:t>lastestId</w:t>
       </w:r>
-      <w:proofErr w:type="spellEnd"/>
       <w:r>
         <w:rPr>
           <w:rFonts w:ascii="Consolas" w:hAnsi="Consolas"/>
@@ -2824,7 +3011,6 @@
         </w:rPr>
         <w:t>;</w:t>
       </w:r>
-      <w:proofErr w:type="gramEnd"/>
     </w:p>
     <w:p>
       <w:pPr>
@@ -2855,7 +3041,6 @@
         </w:rPr>
         <w:t xml:space="preserve"> </w:t>
       </w:r>
-      <w:proofErr w:type="spellStart"/>
       <w:r>
         <w:rPr>
           <w:rFonts w:ascii="Consolas" w:hAnsi="Consolas"/>
@@ -2865,7 +3050,6 @@
         </w:rPr>
         <w:t>getLastId_sql</w:t>
       </w:r>
-      <w:proofErr w:type="spellEnd"/>
       <w:r>
         <w:rPr>
           <w:rFonts w:ascii="Consolas" w:hAnsi="Consolas"/>
@@ -2989,8 +3173,6 @@
           <w:szCs w:val="21"/>
         </w:rPr>
       </w:pPr>
-      <w:proofErr w:type="spellStart"/>
-      <w:proofErr w:type="gramStart"/>
       <w:r>
         <w:rPr>
           <w:rFonts w:ascii="Consolas" w:hAnsi="Consolas"/>
@@ -3018,8 +3200,6 @@
         </w:rPr>
         <w:t>query</w:t>
       </w:r>
-      <w:proofErr w:type="spellEnd"/>
-      <w:proofErr w:type="gramEnd"/>
       <w:r>
         <w:rPr>
           <w:rFonts w:ascii="Consolas" w:hAnsi="Consolas"/>
@@ -3029,7 +3209,6 @@
         </w:rPr>
         <w:t>(</w:t>
       </w:r>
-      <w:proofErr w:type="spellStart"/>
       <w:r>
         <w:rPr>
           <w:rFonts w:ascii="Consolas" w:hAnsi="Consolas"/>
@@ -3039,7 +3218,6 @@
         </w:rPr>
         <w:t>getLastId_sql</w:t>
       </w:r>
-      <w:proofErr w:type="spellEnd"/>
       <w:r>
         <w:rPr>
           <w:rFonts w:ascii="Consolas" w:hAnsi="Consolas"/>
@@ -3178,7 +3356,6 @@
         </w:rPr>
         <w:t xml:space="preserve"> </w:t>
       </w:r>
-      <w:proofErr w:type="gramStart"/>
       <w:r>
         <w:rPr>
           <w:rFonts w:ascii="Consolas" w:hAnsi="Consolas"/>
@@ -3197,7 +3374,6 @@
         </w:rPr>
         <w:t>;</w:t>
       </w:r>
-      <w:proofErr w:type="gramEnd"/>
     </w:p>
     <w:p>
       <w:pPr>
@@ -3219,7 +3395,6 @@
         </w:rPr>
         <w:t xml:space="preserve">  </w:t>
       </w:r>
-      <w:proofErr w:type="spellStart"/>
       <w:r>
         <w:rPr>
           <w:rFonts w:ascii="Consolas" w:hAnsi="Consolas"/>
@@ -3229,7 +3404,6 @@
         </w:rPr>
         <w:t>lastestId</w:t>
       </w:r>
-      <w:proofErr w:type="spellEnd"/>
       <w:r>
         <w:rPr>
           <w:rFonts w:ascii="Consolas" w:hAnsi="Consolas"/>
@@ -3257,7 +3431,6 @@
         </w:rPr>
         <w:t xml:space="preserve"> </w:t>
       </w:r>
-      <w:proofErr w:type="gramStart"/>
       <w:r>
         <w:rPr>
           <w:rFonts w:ascii="Consolas" w:hAnsi="Consolas"/>
@@ -3276,7 +3449,6 @@
         </w:rPr>
         <w:t>[</w:t>
       </w:r>
-      <w:proofErr w:type="gramEnd"/>
       <w:r>
         <w:rPr>
           <w:rFonts w:ascii="Consolas" w:hAnsi="Consolas"/>
@@ -3499,7 +3671,6 @@
         </w:rPr>
         <w:t xml:space="preserve">ล่าสุดมาเก็บเบื่องต้นไว้ที่ </w:t>
       </w:r>
-      <w:proofErr w:type="spellStart"/>
       <w:r>
         <w:rPr>
           <w:rFonts w:ascii="Consolas" w:hAnsi="Consolas"/>
@@ -3509,7 +3680,6 @@
         </w:rPr>
         <w:t>lastestId</w:t>
       </w:r>
-      <w:proofErr w:type="spellEnd"/>
     </w:p>
     <w:p>
       <w:pPr>
@@ -3526,7 +3696,7 @@
         <w:shd w:val="clear" w:color="auto" w:fill="F9F9F9"/>
         <w:textAlignment w:val="baseline"/>
         <w:rPr>
-          <w:rFonts w:ascii="Prompt" w:hAnsi="Prompt" w:cs="Prompt" w:hint="cs"/>
+          <w:rFonts w:ascii="Prompt" w:hAnsi="Prompt" w:cs="Prompt"/>
           <w:color w:val="000000"/>
         </w:rPr>
       </w:pPr>
@@ -3622,7 +3792,6 @@
         </w:rPr>
         <w:t xml:space="preserve"> </w:t>
       </w:r>
-      <w:proofErr w:type="spellStart"/>
       <w:r>
         <w:rPr>
           <w:rFonts w:ascii="Consolas" w:hAnsi="Consolas"/>
@@ -3632,7 +3801,6 @@
         </w:rPr>
         <w:t>productsRouter</w:t>
       </w:r>
-      <w:proofErr w:type="spellEnd"/>
       <w:r>
         <w:rPr>
           <w:rFonts w:ascii="Consolas" w:hAnsi="Consolas"/>
@@ -3667,37 +3835,7 @@
           <w:sz w:val="21"/>
           <w:szCs w:val="21"/>
         </w:rPr>
-        <w:t>"./</w:t>
-      </w:r>
-      <w:proofErr w:type="spellStart"/>
-      <w:r>
-        <w:rPr>
-          <w:rFonts w:ascii="Consolas" w:hAnsi="Consolas"/>
-          <w:color w:val="CE9178"/>
-          <w:sz w:val="21"/>
-          <w:szCs w:val="21"/>
-        </w:rPr>
-        <w:t>src</w:t>
-      </w:r>
-      <w:proofErr w:type="spellEnd"/>
-      <w:r>
-        <w:rPr>
-          <w:rFonts w:ascii="Consolas" w:hAnsi="Consolas"/>
-          <w:color w:val="CE9178"/>
-          <w:sz w:val="21"/>
-          <w:szCs w:val="21"/>
-        </w:rPr>
-        <w:t>/router/productRouter.js</w:t>
-      </w:r>
-      <w:proofErr w:type="gramStart"/>
-      <w:r>
-        <w:rPr>
-          <w:rFonts w:ascii="Consolas" w:hAnsi="Consolas"/>
-          <w:color w:val="CE9178"/>
-          <w:sz w:val="21"/>
-          <w:szCs w:val="21"/>
-        </w:rPr>
-        <w:t>"</w:t>
+        <w:t>"./src/router/productRouter.js"</w:t>
       </w:r>
       <w:r>
         <w:rPr>
@@ -3708,7 +3846,6 @@
         </w:rPr>
         <w:t>;</w:t>
       </w:r>
-      <w:proofErr w:type="gramEnd"/>
     </w:p>
     <w:p>
       <w:pPr>
@@ -3749,8 +3886,6 @@
           <w:szCs w:val="21"/>
         </w:rPr>
       </w:pPr>
-      <w:proofErr w:type="spellStart"/>
-      <w:proofErr w:type="gramStart"/>
       <w:r>
         <w:rPr>
           <w:rFonts w:ascii="Consolas" w:hAnsi="Consolas"/>
@@ -3778,7 +3913,6 @@
         </w:rPr>
         <w:t>use</w:t>
       </w:r>
-      <w:proofErr w:type="spellEnd"/>
       <w:r>
         <w:rPr>
           <w:rFonts w:ascii="Consolas" w:hAnsi="Consolas"/>
@@ -3788,7 +3922,6 @@
         </w:rPr>
         <w:t>(</w:t>
       </w:r>
-      <w:proofErr w:type="gramEnd"/>
       <w:r>
         <w:rPr>
           <w:rFonts w:ascii="Consolas" w:hAnsi="Consolas"/>
@@ -3807,7 +3940,6 @@
         </w:rPr>
         <w:t xml:space="preserve">, </w:t>
       </w:r>
-      <w:proofErr w:type="spellStart"/>
       <w:r>
         <w:rPr>
           <w:rFonts w:ascii="Consolas" w:hAnsi="Consolas"/>
@@ -3817,7 +3949,6 @@
         </w:rPr>
         <w:t>productsRouter</w:t>
       </w:r>
-      <w:proofErr w:type="spellEnd"/>
       <w:r>
         <w:rPr>
           <w:rFonts w:ascii="Consolas" w:hAnsi="Consolas"/>
@@ -3961,7 +4092,6 @@
           <w:szCs w:val="21"/>
         </w:rPr>
       </w:pPr>
-      <w:proofErr w:type="spellStart"/>
       <w:r>
         <w:rPr>
           <w:rFonts w:ascii="Consolas" w:hAnsi="Consolas"/>
@@ -3969,7 +4099,6 @@
           <w:sz w:val="21"/>
           <w:szCs w:val="21"/>
         </w:rPr>
-        <w:lastRenderedPageBreak/>
         <w:t>productsRouter</w:t>
       </w:r>
       <w:r>
@@ -3990,7 +4119,6 @@
         </w:rPr>
         <w:t>route</w:t>
       </w:r>
-      <w:proofErr w:type="spellEnd"/>
       <w:r>
         <w:rPr>
           <w:rFonts w:ascii="Consolas" w:hAnsi="Consolas"/>
@@ -4009,7 +4137,6 @@
         </w:rPr>
         <w:t>"/"</w:t>
       </w:r>
-      <w:proofErr w:type="gramStart"/>
       <w:r>
         <w:rPr>
           <w:rFonts w:ascii="Consolas" w:hAnsi="Consolas"/>
@@ -4028,7 +4155,6 @@
         </w:rPr>
         <w:t>post</w:t>
       </w:r>
-      <w:proofErr w:type="gramEnd"/>
       <w:r>
         <w:rPr>
           <w:rFonts w:ascii="Consolas" w:hAnsi="Consolas"/>
@@ -4152,7 +4278,6 @@
         </w:rPr>
         <w:t xml:space="preserve">    </w:t>
       </w:r>
-      <w:proofErr w:type="gramStart"/>
       <w:r>
         <w:rPr>
           <w:rFonts w:ascii="Consolas" w:hAnsi="Consolas"/>
@@ -4207,7 +4332,6 @@
         </w:rPr>
         <w:t>name</w:t>
       </w:r>
-      <w:proofErr w:type="gramEnd"/>
       <w:r>
         <w:rPr>
           <w:rFonts w:ascii="Consolas" w:hAnsi="Consolas"/>
@@ -4247,7 +4371,6 @@
         </w:rPr>
         <w:t xml:space="preserve">    </w:t>
       </w:r>
-      <w:proofErr w:type="gramStart"/>
       <w:r>
         <w:rPr>
           <w:rFonts w:ascii="Consolas" w:hAnsi="Consolas"/>
@@ -4257,7 +4380,6 @@
         </w:rPr>
         <w:t>!</w:t>
       </w:r>
-      <w:proofErr w:type="spellStart"/>
       <w:r>
         <w:rPr>
           <w:rFonts w:ascii="Consolas" w:hAnsi="Consolas"/>
@@ -4267,7 +4389,6 @@
         </w:rPr>
         <w:t>req</w:t>
       </w:r>
-      <w:proofErr w:type="gramEnd"/>
       <w:r>
         <w:rPr>
           <w:rFonts w:ascii="Consolas" w:hAnsi="Consolas"/>
@@ -4304,7 +4425,6 @@
         </w:rPr>
         <w:t>price</w:t>
       </w:r>
-      <w:proofErr w:type="spellEnd"/>
       <w:r>
         <w:rPr>
           <w:rFonts w:ascii="Consolas" w:hAnsi="Consolas"/>
@@ -4344,7 +4464,6 @@
         </w:rPr>
         <w:t xml:space="preserve">    </w:t>
       </w:r>
-      <w:proofErr w:type="spellStart"/>
       <w:r>
         <w:rPr>
           <w:rFonts w:ascii="Consolas" w:hAnsi="Consolas"/>
@@ -4354,7 +4473,6 @@
         </w:rPr>
         <w:t>isNaN</w:t>
       </w:r>
-      <w:proofErr w:type="spellEnd"/>
       <w:r>
         <w:rPr>
           <w:rFonts w:ascii="Consolas" w:hAnsi="Consolas"/>
@@ -4364,8 +4482,6 @@
         </w:rPr>
         <w:t>(</w:t>
       </w:r>
-      <w:proofErr w:type="spellStart"/>
-      <w:proofErr w:type="gramStart"/>
       <w:r>
         <w:rPr>
           <w:rFonts w:ascii="Consolas" w:hAnsi="Consolas"/>
@@ -4393,7 +4509,6 @@
         </w:rPr>
         <w:t>body</w:t>
       </w:r>
-      <w:proofErr w:type="gramEnd"/>
       <w:r>
         <w:rPr>
           <w:rFonts w:ascii="Consolas" w:hAnsi="Consolas"/>
@@ -4412,7 +4527,6 @@
         </w:rPr>
         <w:t>price</w:t>
       </w:r>
-      <w:proofErr w:type="spellEnd"/>
       <w:r>
         <w:rPr>
           <w:rFonts w:ascii="Consolas" w:hAnsi="Consolas"/>
@@ -4452,7 +4566,6 @@
         </w:rPr>
         <w:t xml:space="preserve">    </w:t>
       </w:r>
-      <w:proofErr w:type="spellStart"/>
       <w:r>
         <w:rPr>
           <w:rFonts w:ascii="Consolas" w:hAnsi="Consolas"/>
@@ -4462,7 +4575,6 @@
         </w:rPr>
         <w:t>isNaN</w:t>
       </w:r>
-      <w:proofErr w:type="spellEnd"/>
       <w:r>
         <w:rPr>
           <w:rFonts w:ascii="Consolas" w:hAnsi="Consolas"/>
@@ -4472,8 +4584,6 @@
         </w:rPr>
         <w:t>(</w:t>
       </w:r>
-      <w:proofErr w:type="spellStart"/>
-      <w:proofErr w:type="gramStart"/>
       <w:r>
         <w:rPr>
           <w:rFonts w:ascii="Consolas" w:hAnsi="Consolas"/>
@@ -4501,7 +4611,6 @@
         </w:rPr>
         <w:t>body</w:t>
       </w:r>
-      <w:proofErr w:type="gramEnd"/>
       <w:r>
         <w:rPr>
           <w:rFonts w:ascii="Consolas" w:hAnsi="Consolas"/>
@@ -4520,7 +4629,6 @@
         </w:rPr>
         <w:t>stock</w:t>
       </w:r>
-      <w:proofErr w:type="spellEnd"/>
       <w:r>
         <w:rPr>
           <w:rFonts w:ascii="Consolas" w:hAnsi="Consolas"/>
@@ -4630,8 +4738,6 @@
         </w:rPr>
         <w:t xml:space="preserve"> </w:t>
       </w:r>
-      <w:proofErr w:type="spellStart"/>
-      <w:proofErr w:type="gramStart"/>
       <w:r>
         <w:rPr>
           <w:rFonts w:ascii="Consolas" w:hAnsi="Consolas"/>
@@ -4659,8 +4765,6 @@
         </w:rPr>
         <w:t>send</w:t>
       </w:r>
-      <w:proofErr w:type="spellEnd"/>
-      <w:proofErr w:type="gramEnd"/>
       <w:r>
         <w:rPr>
           <w:rFonts w:ascii="Consolas" w:hAnsi="Consolas"/>
@@ -4871,7 +4975,6 @@
         </w:rPr>
         <w:t xml:space="preserve"> </w:t>
       </w:r>
-      <w:proofErr w:type="spellStart"/>
       <w:r>
         <w:rPr>
           <w:rFonts w:ascii="Consolas" w:hAnsi="Consolas"/>
@@ -4881,7 +4984,6 @@
         </w:rPr>
         <w:t>newProduct</w:t>
       </w:r>
-      <w:proofErr w:type="spellEnd"/>
       <w:r>
         <w:rPr>
           <w:rFonts w:ascii="Consolas" w:hAnsi="Consolas"/>
@@ -4948,7 +5050,6 @@
         </w:rPr>
         <w:t xml:space="preserve"> </w:t>
       </w:r>
-      <w:proofErr w:type="spellStart"/>
       <w:r>
         <w:rPr>
           <w:rFonts w:ascii="Consolas" w:hAnsi="Consolas"/>
@@ -4958,7 +5059,6 @@
         </w:rPr>
         <w:t>lastestId</w:t>
       </w:r>
-      <w:proofErr w:type="spellEnd"/>
       <w:r>
         <w:rPr>
           <w:rFonts w:ascii="Consolas" w:hAnsi="Consolas"/>
@@ -5172,8 +5272,6 @@
         </w:rPr>
         <w:t>(</w:t>
       </w:r>
-      <w:proofErr w:type="spellStart"/>
-      <w:proofErr w:type="gramStart"/>
       <w:r>
         <w:rPr>
           <w:rFonts w:ascii="Consolas" w:hAnsi="Consolas"/>
@@ -5201,7 +5299,6 @@
         </w:rPr>
         <w:t>body</w:t>
       </w:r>
-      <w:proofErr w:type="gramEnd"/>
       <w:r>
         <w:rPr>
           <w:rFonts w:ascii="Consolas" w:hAnsi="Consolas"/>
@@ -5220,7 +5317,6 @@
         </w:rPr>
         <w:t>category</w:t>
       </w:r>
-      <w:proofErr w:type="spellEnd"/>
       <w:r>
         <w:rPr>
           <w:rFonts w:ascii="Consolas" w:hAnsi="Consolas"/>
@@ -5287,8 +5383,6 @@
         </w:rPr>
         <w:t>(</w:t>
       </w:r>
-      <w:proofErr w:type="spellStart"/>
-      <w:proofErr w:type="gramStart"/>
       <w:r>
         <w:rPr>
           <w:rFonts w:ascii="Consolas" w:hAnsi="Consolas"/>
@@ -5316,7 +5410,6 @@
         </w:rPr>
         <w:t>body</w:t>
       </w:r>
-      <w:proofErr w:type="gramEnd"/>
       <w:r>
         <w:rPr>
           <w:rFonts w:ascii="Consolas" w:hAnsi="Consolas"/>
@@ -5335,7 +5428,6 @@
         </w:rPr>
         <w:t>price</w:t>
       </w:r>
-      <w:proofErr w:type="spellEnd"/>
       <w:r>
         <w:rPr>
           <w:rFonts w:ascii="Consolas" w:hAnsi="Consolas"/>
@@ -5402,8 +5494,6 @@
         </w:rPr>
         <w:t>(</w:t>
       </w:r>
-      <w:proofErr w:type="spellStart"/>
-      <w:proofErr w:type="gramStart"/>
       <w:r>
         <w:rPr>
           <w:rFonts w:ascii="Consolas" w:hAnsi="Consolas"/>
@@ -5431,7 +5521,6 @@
         </w:rPr>
         <w:t>body</w:t>
       </w:r>
-      <w:proofErr w:type="gramEnd"/>
       <w:r>
         <w:rPr>
           <w:rFonts w:ascii="Consolas" w:hAnsi="Consolas"/>
@@ -5450,7 +5539,6 @@
         </w:rPr>
         <w:t>stock</w:t>
       </w:r>
-      <w:proofErr w:type="spellEnd"/>
       <w:r>
         <w:rPr>
           <w:rFonts w:ascii="Consolas" w:hAnsi="Consolas"/>
@@ -5532,7 +5620,6 @@
         </w:rPr>
         <w:t xml:space="preserve"> </w:t>
       </w:r>
-      <w:proofErr w:type="spellStart"/>
       <w:r>
         <w:rPr>
           <w:rFonts w:ascii="Consolas" w:hAnsi="Consolas"/>
@@ -5542,7 +5629,6 @@
         </w:rPr>
         <w:t>insertNewProduct_sql</w:t>
       </w:r>
-      <w:proofErr w:type="spellEnd"/>
       <w:r>
         <w:rPr>
           <w:rFonts w:ascii="Consolas" w:hAnsi="Consolas"/>
@@ -5732,7 +5818,6 @@
         </w:rPr>
         <w:t>}</w:t>
       </w:r>
-      <w:proofErr w:type="gramStart"/>
       <w:r>
         <w:rPr>
           <w:rFonts w:ascii="Consolas" w:hAnsi="Consolas"/>
@@ -5749,17 +5834,7 @@
           <w:sz w:val="21"/>
           <w:szCs w:val="21"/>
         </w:rPr>
-        <w:t>$</w:t>
-      </w:r>
-      <w:proofErr w:type="gramEnd"/>
-      <w:r>
-        <w:rPr>
-          <w:rFonts w:ascii="Consolas" w:hAnsi="Consolas"/>
-          <w:color w:val="569CD6"/>
-          <w:sz w:val="21"/>
-          <w:szCs w:val="21"/>
-        </w:rPr>
-        <w:t>{</w:t>
+        <w:t>${</w:t>
       </w:r>
       <w:r>
         <w:rPr>
@@ -5940,8 +6015,6 @@
         </w:rPr>
         <w:t xml:space="preserve">  </w:t>
       </w:r>
-      <w:proofErr w:type="spellStart"/>
-      <w:proofErr w:type="gramStart"/>
       <w:r>
         <w:rPr>
           <w:rFonts w:ascii="Consolas" w:hAnsi="Consolas"/>
@@ -5969,8 +6042,6 @@
         </w:rPr>
         <w:t>query</w:t>
       </w:r>
-      <w:proofErr w:type="spellEnd"/>
-      <w:proofErr w:type="gramEnd"/>
       <w:r>
         <w:rPr>
           <w:rFonts w:ascii="Consolas" w:hAnsi="Consolas"/>
@@ -5980,7 +6051,6 @@
         </w:rPr>
         <w:t>(</w:t>
       </w:r>
-      <w:proofErr w:type="spellStart"/>
       <w:r>
         <w:rPr>
           <w:rFonts w:ascii="Consolas" w:hAnsi="Consolas"/>
@@ -5990,7 +6060,6 @@
         </w:rPr>
         <w:t>insertNewProduct_sql</w:t>
       </w:r>
-      <w:proofErr w:type="spellEnd"/>
       <w:r>
         <w:rPr>
           <w:rFonts w:ascii="Consolas" w:hAnsi="Consolas"/>
@@ -6129,8 +6198,6 @@
         </w:rPr>
         <w:t xml:space="preserve"> </w:t>
       </w:r>
-      <w:proofErr w:type="spellStart"/>
-      <w:proofErr w:type="gramStart"/>
       <w:r>
         <w:rPr>
           <w:rFonts w:ascii="Consolas" w:hAnsi="Consolas"/>
@@ -6158,8 +6225,6 @@
         </w:rPr>
         <w:t>send</w:t>
       </w:r>
-      <w:proofErr w:type="spellEnd"/>
-      <w:proofErr w:type="gramEnd"/>
       <w:r>
         <w:rPr>
           <w:rFonts w:ascii="Consolas" w:hAnsi="Consolas"/>
@@ -6315,7 +6380,6 @@
         </w:rPr>
         <w:t xml:space="preserve">  </w:t>
       </w:r>
-      <w:proofErr w:type="spellStart"/>
       <w:r>
         <w:rPr>
           <w:rFonts w:ascii="Consolas" w:hAnsi="Consolas"/>
@@ -6325,7 +6389,6 @@
         </w:rPr>
         <w:t>lastestId</w:t>
       </w:r>
-      <w:proofErr w:type="spellEnd"/>
       <w:r>
         <w:rPr>
           <w:rFonts w:ascii="Consolas" w:hAnsi="Consolas"/>
@@ -6460,8 +6523,6 @@
         </w:rPr>
         <w:t xml:space="preserve">  </w:t>
       </w:r>
-      <w:proofErr w:type="spellStart"/>
-      <w:proofErr w:type="gramStart"/>
       <w:r>
         <w:rPr>
           <w:rFonts w:ascii="Consolas" w:hAnsi="Consolas"/>
@@ -6489,8 +6550,6 @@
         </w:rPr>
         <w:t>json</w:t>
       </w:r>
-      <w:proofErr w:type="spellEnd"/>
-      <w:proofErr w:type="gramEnd"/>
       <w:r>
         <w:rPr>
           <w:rFonts w:ascii="Consolas" w:hAnsi="Consolas"/>
@@ -6500,7 +6559,6 @@
         </w:rPr>
         <w:t>(</w:t>
       </w:r>
-      <w:proofErr w:type="spellStart"/>
       <w:r>
         <w:rPr>
           <w:rFonts w:ascii="Consolas" w:hAnsi="Consolas"/>
@@ -6510,7 +6568,6 @@
         </w:rPr>
         <w:t>newProduct</w:t>
       </w:r>
-      <w:proofErr w:type="spellEnd"/>
       <w:r>
         <w:rPr>
           <w:rFonts w:ascii="Consolas" w:hAnsi="Consolas"/>
@@ -6605,6 +6662,7 @@
           <w:color w:val="000000"/>
           <w:cs/>
         </w:rPr>
+        <w:lastRenderedPageBreak/>
         <w:t xml:space="preserve">จากนั้นก็ </w:t>
       </w:r>
       <w:r>
@@ -6647,7 +6705,6 @@
           <w:szCs w:val="21"/>
         </w:rPr>
       </w:pPr>
-      <w:proofErr w:type="spellStart"/>
       <w:r>
         <w:rPr>
           <w:rFonts w:ascii="Consolas" w:hAnsi="Consolas"/>
@@ -6675,7 +6732,6 @@
         </w:rPr>
         <w:t>route</w:t>
       </w:r>
-      <w:proofErr w:type="spellEnd"/>
       <w:r>
         <w:rPr>
           <w:rFonts w:ascii="Consolas" w:hAnsi="Consolas"/>
@@ -6694,7 +6750,6 @@
         </w:rPr>
         <w:t>""</w:t>
       </w:r>
-      <w:proofErr w:type="gramStart"/>
       <w:r>
         <w:rPr>
           <w:rFonts w:ascii="Consolas" w:hAnsi="Consolas"/>
@@ -6713,7 +6768,6 @@
         </w:rPr>
         <w:t>get</w:t>
       </w:r>
-      <w:proofErr w:type="gramEnd"/>
       <w:r>
         <w:rPr>
           <w:rFonts w:ascii="Consolas" w:hAnsi="Consolas"/>
@@ -6814,17 +6868,61 @@
           <w:sz w:val="21"/>
           <w:szCs w:val="21"/>
         </w:rPr>
+        <w:t xml:space="preserve"> { </w:t>
+      </w:r>
+      <w:r>
+        <w:rPr>
+          <w:rFonts w:ascii="Consolas" w:hAnsi="Consolas"/>
+          <w:color w:val="4FC1FF"/>
+          <w:sz w:val="21"/>
+          <w:szCs w:val="21"/>
+        </w:rPr>
+        <w:t>page</w:t>
+      </w:r>
+      <w:r>
+        <w:rPr>
+          <w:rFonts w:ascii="Consolas" w:hAnsi="Consolas"/>
+          <w:color w:val="CCCCCC"/>
+          <w:sz w:val="21"/>
+          <w:szCs w:val="21"/>
+        </w:rPr>
         <w:t xml:space="preserve"> </w:t>
       </w:r>
-      <w:proofErr w:type="gramStart"/>
-      <w:r>
-        <w:rPr>
-          <w:rFonts w:ascii="Consolas" w:hAnsi="Consolas"/>
-          <w:color w:val="CCCCCC"/>
-          <w:sz w:val="21"/>
-          <w:szCs w:val="21"/>
-        </w:rPr>
-        <w:t xml:space="preserve">{ </w:t>
+      <w:r>
+        <w:rPr>
+          <w:rFonts w:ascii="Consolas" w:hAnsi="Consolas"/>
+          <w:color w:val="D4D4D4"/>
+          <w:sz w:val="21"/>
+          <w:szCs w:val="21"/>
+        </w:rPr>
+        <w:t>=</w:t>
+      </w:r>
+      <w:r>
+        <w:rPr>
+          <w:rFonts w:ascii="Consolas" w:hAnsi="Consolas"/>
+          <w:color w:val="CCCCCC"/>
+          <w:sz w:val="21"/>
+          <w:szCs w:val="21"/>
+        </w:rPr>
+        <w:t xml:space="preserve"> </w:t>
+      </w:r>
+      <w:r>
+        <w:rPr>
+          <w:rFonts w:ascii="Consolas" w:hAnsi="Consolas"/>
+          <w:color w:val="B5CEA8"/>
+          <w:sz w:val="21"/>
+          <w:szCs w:val="21"/>
+        </w:rPr>
+        <w:t>1</w:t>
+      </w:r>
+      <w:r>
+        <w:rPr>
+          <w:rFonts w:ascii="Consolas" w:hAnsi="Consolas"/>
+          <w:color w:val="CCCCCC"/>
+          <w:sz w:val="21"/>
+          <w:szCs w:val="21"/>
+        </w:rPr>
+        <w:t xml:space="preserve">, </w:t>
       </w:r>
       <w:r>
         <w:rPr>
@@ -6833,9 +6931,8 @@
           <w:sz w:val="21"/>
           <w:szCs w:val="21"/>
         </w:rPr>
-        <w:t>page</w:t>
-      </w:r>
-      <w:proofErr w:type="gramEnd"/>
+        <w:t>limit</w:t>
+      </w:r>
       <w:r>
         <w:rPr>
           <w:rFonts w:ascii="Consolas" w:hAnsi="Consolas"/>
@@ -6870,25 +6967,25 @@
           <w:sz w:val="21"/>
           <w:szCs w:val="21"/>
         </w:rPr>
-        <w:t>1</w:t>
-      </w:r>
-      <w:r>
-        <w:rPr>
-          <w:rFonts w:ascii="Consolas" w:hAnsi="Consolas"/>
-          <w:color w:val="CCCCCC"/>
-          <w:sz w:val="21"/>
-          <w:szCs w:val="21"/>
-        </w:rPr>
-        <w:t xml:space="preserve">, </w:t>
-      </w:r>
-      <w:r>
-        <w:rPr>
-          <w:rFonts w:ascii="Consolas" w:hAnsi="Consolas"/>
-          <w:color w:val="4FC1FF"/>
-          <w:sz w:val="21"/>
-          <w:szCs w:val="21"/>
-        </w:rPr>
-        <w:t>limit</w:t>
+        <w:t>10</w:t>
+      </w:r>
+      <w:r>
+        <w:rPr>
+          <w:rFonts w:ascii="Consolas" w:hAnsi="Consolas"/>
+          <w:color w:val="CCCCCC"/>
+          <w:sz w:val="21"/>
+          <w:szCs w:val="21"/>
+        </w:rPr>
+        <w:t xml:space="preserve"> } </w:t>
+      </w:r>
+      <w:r>
+        <w:rPr>
+          <w:rFonts w:ascii="Consolas" w:hAnsi="Consolas"/>
+          <w:color w:val="D4D4D4"/>
+          <w:sz w:val="21"/>
+          <w:szCs w:val="21"/>
+        </w:rPr>
+        <w:t>=</w:t>
       </w:r>
       <w:r>
         <w:rPr>
@@ -6902,61 +6999,6 @@
       <w:r>
         <w:rPr>
           <w:rFonts w:ascii="Consolas" w:hAnsi="Consolas"/>
-          <w:color w:val="D4D4D4"/>
-          <w:sz w:val="21"/>
-          <w:szCs w:val="21"/>
-        </w:rPr>
-        <w:t>=</w:t>
-      </w:r>
-      <w:r>
-        <w:rPr>
-          <w:rFonts w:ascii="Consolas" w:hAnsi="Consolas"/>
-          <w:color w:val="CCCCCC"/>
-          <w:sz w:val="21"/>
-          <w:szCs w:val="21"/>
-        </w:rPr>
-        <w:t xml:space="preserve"> </w:t>
-      </w:r>
-      <w:r>
-        <w:rPr>
-          <w:rFonts w:ascii="Consolas" w:hAnsi="Consolas"/>
-          <w:color w:val="B5CEA8"/>
-          <w:sz w:val="21"/>
-          <w:szCs w:val="21"/>
-        </w:rPr>
-        <w:t>10</w:t>
-      </w:r>
-      <w:r>
-        <w:rPr>
-          <w:rFonts w:ascii="Consolas" w:hAnsi="Consolas"/>
-          <w:color w:val="CCCCCC"/>
-          <w:sz w:val="21"/>
-          <w:szCs w:val="21"/>
-        </w:rPr>
-        <w:t xml:space="preserve"> } </w:t>
-      </w:r>
-      <w:r>
-        <w:rPr>
-          <w:rFonts w:ascii="Consolas" w:hAnsi="Consolas"/>
-          <w:color w:val="D4D4D4"/>
-          <w:sz w:val="21"/>
-          <w:szCs w:val="21"/>
-        </w:rPr>
-        <w:t>=</w:t>
-      </w:r>
-      <w:r>
-        <w:rPr>
-          <w:rFonts w:ascii="Consolas" w:hAnsi="Consolas"/>
-          <w:color w:val="CCCCCC"/>
-          <w:sz w:val="21"/>
-          <w:szCs w:val="21"/>
-        </w:rPr>
-        <w:t xml:space="preserve"> </w:t>
-      </w:r>
-      <w:proofErr w:type="spellStart"/>
-      <w:r>
-        <w:rPr>
-          <w:rFonts w:ascii="Consolas" w:hAnsi="Consolas"/>
           <w:color w:val="9CDCFE"/>
           <w:sz w:val="21"/>
           <w:szCs w:val="21"/>
@@ -6981,7 +7023,6 @@
         </w:rPr>
         <w:t>query</w:t>
       </w:r>
-      <w:proofErr w:type="spellEnd"/>
       <w:r>
         <w:rPr>
           <w:rFonts w:ascii="Consolas" w:hAnsi="Consolas"/>
@@ -7125,7 +7166,6 @@
         </w:rPr>
         <w:t xml:space="preserve"> </w:t>
       </w:r>
-      <w:proofErr w:type="spellStart"/>
       <w:r>
         <w:rPr>
           <w:rFonts w:ascii="Consolas" w:hAnsi="Consolas"/>
@@ -7135,7 +7175,6 @@
         </w:rPr>
         <w:t>findWithPage_sql</w:t>
       </w:r>
-      <w:proofErr w:type="spellEnd"/>
       <w:r>
         <w:rPr>
           <w:rFonts w:ascii="Consolas" w:hAnsi="Consolas"/>
@@ -7274,7 +7313,6 @@
         </w:rPr>
         <w:t xml:space="preserve"> - </w:t>
       </w:r>
-      <w:proofErr w:type="gramStart"/>
       <w:r>
         <w:rPr>
           <w:rFonts w:ascii="Consolas" w:hAnsi="Consolas"/>
@@ -7284,7 +7322,6 @@
         </w:rPr>
         <w:t>limit</w:t>
       </w:r>
-      <w:proofErr w:type="gramEnd"/>
     </w:p>
     <w:p>
       <w:pPr>
@@ -7306,7 +7343,6 @@
         </w:rPr>
         <w:t xml:space="preserve">  </w:t>
       </w:r>
-      <w:proofErr w:type="gramStart"/>
       <w:r>
         <w:rPr>
           <w:rFonts w:ascii="Consolas" w:hAnsi="Consolas"/>
@@ -7325,7 +7361,6 @@
         </w:rPr>
         <w:t>`</w:t>
       </w:r>
-      <w:proofErr w:type="gramEnd"/>
       <w:r>
         <w:rPr>
           <w:rFonts w:ascii="Consolas" w:hAnsi="Consolas"/>
@@ -7432,8 +7467,6 @@
         </w:rPr>
         <w:t xml:space="preserve">  </w:t>
       </w:r>
-      <w:proofErr w:type="spellStart"/>
-      <w:proofErr w:type="gramStart"/>
       <w:r>
         <w:rPr>
           <w:rFonts w:ascii="Consolas" w:hAnsi="Consolas"/>
@@ -7461,8 +7494,6 @@
         </w:rPr>
         <w:t>query</w:t>
       </w:r>
-      <w:proofErr w:type="spellEnd"/>
-      <w:proofErr w:type="gramEnd"/>
       <w:r>
         <w:rPr>
           <w:rFonts w:ascii="Consolas" w:hAnsi="Consolas"/>
@@ -7472,7 +7503,6 @@
         </w:rPr>
         <w:t>(</w:t>
       </w:r>
-      <w:proofErr w:type="spellStart"/>
       <w:r>
         <w:rPr>
           <w:rFonts w:ascii="Consolas" w:hAnsi="Consolas"/>
@@ -7482,7 +7512,6 @@
         </w:rPr>
         <w:t>findWithPage_sql</w:t>
       </w:r>
-      <w:proofErr w:type="spellEnd"/>
       <w:r>
         <w:rPr>
           <w:rFonts w:ascii="Consolas" w:hAnsi="Consolas"/>
@@ -7621,7 +7650,6 @@
         </w:rPr>
         <w:t xml:space="preserve"> </w:t>
       </w:r>
-      <w:proofErr w:type="gramStart"/>
       <w:r>
         <w:rPr>
           <w:rFonts w:ascii="Consolas" w:hAnsi="Consolas"/>
@@ -7640,7 +7668,6 @@
         </w:rPr>
         <w:t>;</w:t>
       </w:r>
-      <w:proofErr w:type="gramEnd"/>
     </w:p>
     <w:p>
       <w:pPr>
@@ -7692,8 +7719,6 @@
         </w:rPr>
         <w:t xml:space="preserve"> (</w:t>
       </w:r>
-      <w:proofErr w:type="spellStart"/>
-      <w:proofErr w:type="gramStart"/>
       <w:r>
         <w:rPr>
           <w:rFonts w:ascii="Consolas" w:hAnsi="Consolas"/>
@@ -7721,8 +7746,6 @@
         </w:rPr>
         <w:t>length</w:t>
       </w:r>
-      <w:proofErr w:type="spellEnd"/>
-      <w:proofErr w:type="gramEnd"/>
       <w:r>
         <w:rPr>
           <w:rFonts w:ascii="Consolas" w:hAnsi="Consolas"/>
@@ -7807,8 +7830,6 @@
         </w:rPr>
         <w:t xml:space="preserve"> </w:t>
       </w:r>
-      <w:proofErr w:type="spellStart"/>
-      <w:proofErr w:type="gramStart"/>
       <w:r>
         <w:rPr>
           <w:rFonts w:ascii="Consolas" w:hAnsi="Consolas"/>
@@ -7836,8 +7857,6 @@
         </w:rPr>
         <w:t>send</w:t>
       </w:r>
-      <w:proofErr w:type="spellEnd"/>
-      <w:proofErr w:type="gramEnd"/>
       <w:r>
         <w:rPr>
           <w:rFonts w:ascii="Consolas" w:hAnsi="Consolas"/>
@@ -7953,8 +7972,6 @@
         </w:rPr>
         <w:t xml:space="preserve">    </w:t>
       </w:r>
-      <w:proofErr w:type="spellStart"/>
-      <w:proofErr w:type="gramStart"/>
       <w:r>
         <w:rPr>
           <w:rFonts w:ascii="Consolas" w:hAnsi="Consolas"/>
@@ -7982,8 +7999,6 @@
         </w:rPr>
         <w:t>json</w:t>
       </w:r>
-      <w:proofErr w:type="spellEnd"/>
-      <w:proofErr w:type="gramEnd"/>
       <w:r>
         <w:rPr>
           <w:rFonts w:ascii="Consolas" w:hAnsi="Consolas"/>
@@ -8115,7 +8130,6 @@
           <w:szCs w:val="21"/>
         </w:rPr>
       </w:pPr>
-      <w:proofErr w:type="spellStart"/>
       <w:r>
         <w:rPr>
           <w:rFonts w:ascii="Consolas" w:hAnsi="Consolas"/>
@@ -8143,7 +8157,6 @@
         </w:rPr>
         <w:t>route</w:t>
       </w:r>
-      <w:proofErr w:type="spellEnd"/>
       <w:r>
         <w:rPr>
           <w:rFonts w:ascii="Consolas" w:hAnsi="Consolas"/>
@@ -8162,7 +8175,6 @@
         </w:rPr>
         <w:t>"/:id"</w:t>
       </w:r>
-      <w:proofErr w:type="gramStart"/>
       <w:r>
         <w:rPr>
           <w:rFonts w:ascii="Consolas" w:hAnsi="Consolas"/>
@@ -8181,7 +8193,6 @@
         </w:rPr>
         <w:t>get</w:t>
       </w:r>
-      <w:proofErr w:type="gramEnd"/>
       <w:r>
         <w:rPr>
           <w:rFonts w:ascii="Consolas" w:hAnsi="Consolas"/>
@@ -8282,56 +8293,44 @@
           <w:sz w:val="21"/>
           <w:szCs w:val="21"/>
         </w:rPr>
+        <w:t xml:space="preserve"> { </w:t>
+      </w:r>
+      <w:r>
+        <w:rPr>
+          <w:rFonts w:ascii="Consolas" w:hAnsi="Consolas"/>
+          <w:color w:val="4FC1FF"/>
+          <w:sz w:val="21"/>
+          <w:szCs w:val="21"/>
+        </w:rPr>
+        <w:t>id</w:t>
+      </w:r>
+      <w:r>
+        <w:rPr>
+          <w:rFonts w:ascii="Consolas" w:hAnsi="Consolas"/>
+          <w:color w:val="CCCCCC"/>
+          <w:sz w:val="21"/>
+          <w:szCs w:val="21"/>
+        </w:rPr>
+        <w:t xml:space="preserve"> } </w:t>
+      </w:r>
+      <w:r>
+        <w:rPr>
+          <w:rFonts w:ascii="Consolas" w:hAnsi="Consolas"/>
+          <w:color w:val="D4D4D4"/>
+          <w:sz w:val="21"/>
+          <w:szCs w:val="21"/>
+        </w:rPr>
+        <w:t>=</w:t>
+      </w:r>
+      <w:r>
+        <w:rPr>
+          <w:rFonts w:ascii="Consolas" w:hAnsi="Consolas"/>
+          <w:color w:val="CCCCCC"/>
+          <w:sz w:val="21"/>
+          <w:szCs w:val="21"/>
+        </w:rPr>
         <w:t xml:space="preserve"> </w:t>
       </w:r>
-      <w:proofErr w:type="gramStart"/>
-      <w:r>
-        <w:rPr>
-          <w:rFonts w:ascii="Consolas" w:hAnsi="Consolas"/>
-          <w:color w:val="CCCCCC"/>
-          <w:sz w:val="21"/>
-          <w:szCs w:val="21"/>
-        </w:rPr>
-        <w:t xml:space="preserve">{ </w:t>
-      </w:r>
-      <w:r>
-        <w:rPr>
-          <w:rFonts w:ascii="Consolas" w:hAnsi="Consolas"/>
-          <w:color w:val="4FC1FF"/>
-          <w:sz w:val="21"/>
-          <w:szCs w:val="21"/>
-        </w:rPr>
-        <w:t>id</w:t>
-      </w:r>
-      <w:proofErr w:type="gramEnd"/>
-      <w:r>
-        <w:rPr>
-          <w:rFonts w:ascii="Consolas" w:hAnsi="Consolas"/>
-          <w:color w:val="CCCCCC"/>
-          <w:sz w:val="21"/>
-          <w:szCs w:val="21"/>
-        </w:rPr>
-        <w:t xml:space="preserve"> } </w:t>
-      </w:r>
-      <w:r>
-        <w:rPr>
-          <w:rFonts w:ascii="Consolas" w:hAnsi="Consolas"/>
-          <w:color w:val="D4D4D4"/>
-          <w:sz w:val="21"/>
-          <w:szCs w:val="21"/>
-        </w:rPr>
-        <w:t>=</w:t>
-      </w:r>
-      <w:r>
-        <w:rPr>
-          <w:rFonts w:ascii="Consolas" w:hAnsi="Consolas"/>
-          <w:color w:val="CCCCCC"/>
-          <w:sz w:val="21"/>
-          <w:szCs w:val="21"/>
-        </w:rPr>
-        <w:t xml:space="preserve"> </w:t>
-      </w:r>
-      <w:proofErr w:type="spellStart"/>
       <w:r>
         <w:rPr>
           <w:rFonts w:ascii="Consolas" w:hAnsi="Consolas"/>
@@ -8359,7 +8358,6 @@
         </w:rPr>
         <w:t>params</w:t>
       </w:r>
-      <w:proofErr w:type="spellEnd"/>
       <w:r>
         <w:rPr>
           <w:rFonts w:ascii="Consolas" w:hAnsi="Consolas"/>
@@ -8408,7 +8406,6 @@
         </w:rPr>
         <w:t xml:space="preserve"> </w:t>
       </w:r>
-      <w:proofErr w:type="spellStart"/>
       <w:r>
         <w:rPr>
           <w:rFonts w:ascii="Consolas" w:hAnsi="Consolas"/>
@@ -8418,7 +8415,6 @@
         </w:rPr>
         <w:t>fineById</w:t>
       </w:r>
-      <w:proofErr w:type="spellEnd"/>
       <w:r>
         <w:rPr>
           <w:rFonts w:ascii="Consolas" w:hAnsi="Consolas"/>
@@ -8578,8 +8574,6 @@
         </w:rPr>
         <w:t xml:space="preserve">  </w:t>
       </w:r>
-      <w:proofErr w:type="spellStart"/>
-      <w:proofErr w:type="gramStart"/>
       <w:r>
         <w:rPr>
           <w:rFonts w:ascii="Consolas" w:hAnsi="Consolas"/>
@@ -8607,8 +8601,6 @@
         </w:rPr>
         <w:t>query</w:t>
       </w:r>
-      <w:proofErr w:type="spellEnd"/>
-      <w:proofErr w:type="gramEnd"/>
       <w:r>
         <w:rPr>
           <w:rFonts w:ascii="Consolas" w:hAnsi="Consolas"/>
@@ -8618,7 +8610,6 @@
         </w:rPr>
         <w:t>(</w:t>
       </w:r>
-      <w:proofErr w:type="spellStart"/>
       <w:r>
         <w:rPr>
           <w:rFonts w:ascii="Consolas" w:hAnsi="Consolas"/>
@@ -8628,7 +8619,6 @@
         </w:rPr>
         <w:t>fineById</w:t>
       </w:r>
-      <w:proofErr w:type="spellEnd"/>
       <w:r>
         <w:rPr>
           <w:rFonts w:ascii="Consolas" w:hAnsi="Consolas"/>
@@ -8767,7 +8757,6 @@
         </w:rPr>
         <w:t xml:space="preserve"> </w:t>
       </w:r>
-      <w:proofErr w:type="gramStart"/>
       <w:r>
         <w:rPr>
           <w:rFonts w:ascii="Consolas" w:hAnsi="Consolas"/>
@@ -8786,7 +8775,6 @@
         </w:rPr>
         <w:t>;</w:t>
       </w:r>
-      <w:proofErr w:type="gramEnd"/>
     </w:p>
     <w:p>
       <w:pPr>
@@ -8838,8 +8826,6 @@
         </w:rPr>
         <w:t xml:space="preserve"> (</w:t>
       </w:r>
-      <w:proofErr w:type="spellStart"/>
-      <w:proofErr w:type="gramStart"/>
       <w:r>
         <w:rPr>
           <w:rFonts w:ascii="Consolas" w:hAnsi="Consolas"/>
@@ -8867,8 +8853,6 @@
         </w:rPr>
         <w:t>length</w:t>
       </w:r>
-      <w:proofErr w:type="spellEnd"/>
-      <w:proofErr w:type="gramEnd"/>
       <w:r>
         <w:rPr>
           <w:rFonts w:ascii="Consolas" w:hAnsi="Consolas"/>
@@ -8932,7 +8916,6 @@
         </w:rPr>
         <w:t xml:space="preserve"> </w:t>
       </w:r>
-      <w:proofErr w:type="spellStart"/>
       <w:r>
         <w:rPr>
           <w:rFonts w:ascii="Consolas" w:hAnsi="Consolas"/>
@@ -8960,7 +8943,6 @@
         </w:rPr>
         <w:t>send</w:t>
       </w:r>
-      <w:proofErr w:type="spellEnd"/>
       <w:r>
         <w:rPr>
           <w:rFonts w:ascii="Consolas" w:hAnsi="Consolas"/>
@@ -9076,8 +9058,6 @@
         </w:rPr>
         <w:t xml:space="preserve">    </w:t>
       </w:r>
-      <w:proofErr w:type="spellStart"/>
-      <w:proofErr w:type="gramStart"/>
       <w:r>
         <w:rPr>
           <w:rFonts w:ascii="Consolas" w:hAnsi="Consolas"/>
@@ -9105,8 +9085,6 @@
         </w:rPr>
         <w:t>json</w:t>
       </w:r>
-      <w:proofErr w:type="spellEnd"/>
-      <w:proofErr w:type="gramEnd"/>
       <w:r>
         <w:rPr>
           <w:rFonts w:ascii="Consolas" w:hAnsi="Consolas"/>
@@ -9244,7 +9222,6 @@
           <w:szCs w:val="21"/>
         </w:rPr>
       </w:pPr>
-      <w:proofErr w:type="spellStart"/>
       <w:r>
         <w:rPr>
           <w:rFonts w:ascii="Consolas" w:hAnsi="Consolas"/>
@@ -9272,7 +9249,6 @@
         </w:rPr>
         <w:t>route</w:t>
       </w:r>
-      <w:proofErr w:type="spellEnd"/>
       <w:r>
         <w:rPr>
           <w:rFonts w:ascii="Consolas" w:hAnsi="Consolas"/>
@@ -9291,7 +9267,6 @@
         </w:rPr>
         <w:t>"/:id"</w:t>
       </w:r>
-      <w:proofErr w:type="gramStart"/>
       <w:r>
         <w:rPr>
           <w:rFonts w:ascii="Consolas" w:hAnsi="Consolas"/>
@@ -9310,7 +9285,6 @@
         </w:rPr>
         <w:t>put</w:t>
       </w:r>
-      <w:proofErr w:type="gramEnd"/>
       <w:r>
         <w:rPr>
           <w:rFonts w:ascii="Consolas" w:hAnsi="Consolas"/>
@@ -9411,56 +9385,44 @@
           <w:sz w:val="21"/>
           <w:szCs w:val="21"/>
         </w:rPr>
+        <w:t xml:space="preserve"> { </w:t>
+      </w:r>
+      <w:r>
+        <w:rPr>
+          <w:rFonts w:ascii="Consolas" w:hAnsi="Consolas"/>
+          <w:color w:val="4FC1FF"/>
+          <w:sz w:val="21"/>
+          <w:szCs w:val="21"/>
+        </w:rPr>
+        <w:t>id</w:t>
+      </w:r>
+      <w:r>
+        <w:rPr>
+          <w:rFonts w:ascii="Consolas" w:hAnsi="Consolas"/>
+          <w:color w:val="CCCCCC"/>
+          <w:sz w:val="21"/>
+          <w:szCs w:val="21"/>
+        </w:rPr>
+        <w:t xml:space="preserve"> } </w:t>
+      </w:r>
+      <w:r>
+        <w:rPr>
+          <w:rFonts w:ascii="Consolas" w:hAnsi="Consolas"/>
+          <w:color w:val="D4D4D4"/>
+          <w:sz w:val="21"/>
+          <w:szCs w:val="21"/>
+        </w:rPr>
+        <w:t>=</w:t>
+      </w:r>
+      <w:r>
+        <w:rPr>
+          <w:rFonts w:ascii="Consolas" w:hAnsi="Consolas"/>
+          <w:color w:val="CCCCCC"/>
+          <w:sz w:val="21"/>
+          <w:szCs w:val="21"/>
+        </w:rPr>
         <w:t xml:space="preserve"> </w:t>
       </w:r>
-      <w:proofErr w:type="gramStart"/>
-      <w:r>
-        <w:rPr>
-          <w:rFonts w:ascii="Consolas" w:hAnsi="Consolas"/>
-          <w:color w:val="CCCCCC"/>
-          <w:sz w:val="21"/>
-          <w:szCs w:val="21"/>
-        </w:rPr>
-        <w:t xml:space="preserve">{ </w:t>
-      </w:r>
-      <w:r>
-        <w:rPr>
-          <w:rFonts w:ascii="Consolas" w:hAnsi="Consolas"/>
-          <w:color w:val="4FC1FF"/>
-          <w:sz w:val="21"/>
-          <w:szCs w:val="21"/>
-        </w:rPr>
-        <w:t>id</w:t>
-      </w:r>
-      <w:proofErr w:type="gramEnd"/>
-      <w:r>
-        <w:rPr>
-          <w:rFonts w:ascii="Consolas" w:hAnsi="Consolas"/>
-          <w:color w:val="CCCCCC"/>
-          <w:sz w:val="21"/>
-          <w:szCs w:val="21"/>
-        </w:rPr>
-        <w:t xml:space="preserve"> } </w:t>
-      </w:r>
-      <w:r>
-        <w:rPr>
-          <w:rFonts w:ascii="Consolas" w:hAnsi="Consolas"/>
-          <w:color w:val="D4D4D4"/>
-          <w:sz w:val="21"/>
-          <w:szCs w:val="21"/>
-        </w:rPr>
-        <w:t>=</w:t>
-      </w:r>
-      <w:r>
-        <w:rPr>
-          <w:rFonts w:ascii="Consolas" w:hAnsi="Consolas"/>
-          <w:color w:val="CCCCCC"/>
-          <w:sz w:val="21"/>
-          <w:szCs w:val="21"/>
-        </w:rPr>
-        <w:t xml:space="preserve"> </w:t>
-      </w:r>
-      <w:proofErr w:type="spellStart"/>
       <w:r>
         <w:rPr>
           <w:rFonts w:ascii="Consolas" w:hAnsi="Consolas"/>
@@ -9488,7 +9450,6 @@
         </w:rPr>
         <w:t>params</w:t>
       </w:r>
-      <w:proofErr w:type="spellEnd"/>
       <w:r>
         <w:rPr>
           <w:rFonts w:ascii="Consolas" w:hAnsi="Consolas"/>
@@ -9537,7 +9498,6 @@
         </w:rPr>
         <w:t xml:space="preserve"> </w:t>
       </w:r>
-      <w:proofErr w:type="spellStart"/>
       <w:r>
         <w:rPr>
           <w:rFonts w:ascii="Consolas" w:hAnsi="Consolas"/>
@@ -9547,7 +9507,6 @@
         </w:rPr>
         <w:t>fineById</w:t>
       </w:r>
-      <w:proofErr w:type="spellEnd"/>
       <w:r>
         <w:rPr>
           <w:rFonts w:ascii="Consolas" w:hAnsi="Consolas"/>
@@ -9707,8 +9666,6 @@
         </w:rPr>
         <w:t xml:space="preserve">  </w:t>
       </w:r>
-      <w:proofErr w:type="spellStart"/>
-      <w:proofErr w:type="gramStart"/>
       <w:r>
         <w:rPr>
           <w:rFonts w:ascii="Consolas" w:hAnsi="Consolas"/>
@@ -9736,8 +9693,6 @@
         </w:rPr>
         <w:t>query</w:t>
       </w:r>
-      <w:proofErr w:type="spellEnd"/>
-      <w:proofErr w:type="gramEnd"/>
       <w:r>
         <w:rPr>
           <w:rFonts w:ascii="Consolas" w:hAnsi="Consolas"/>
@@ -9747,7 +9702,6 @@
         </w:rPr>
         <w:t>(</w:t>
       </w:r>
-      <w:proofErr w:type="spellStart"/>
       <w:r>
         <w:rPr>
           <w:rFonts w:ascii="Consolas" w:hAnsi="Consolas"/>
@@ -9757,7 +9711,6 @@
         </w:rPr>
         <w:t>fineById</w:t>
       </w:r>
-      <w:proofErr w:type="spellEnd"/>
       <w:r>
         <w:rPr>
           <w:rFonts w:ascii="Consolas" w:hAnsi="Consolas"/>
@@ -9785,7 +9738,6 @@
         </w:rPr>
         <w:t xml:space="preserve">, </w:t>
       </w:r>
-      <w:proofErr w:type="spellStart"/>
       <w:r>
         <w:rPr>
           <w:rFonts w:ascii="Consolas" w:hAnsi="Consolas"/>
@@ -9795,7 +9747,6 @@
         </w:rPr>
         <w:t>findIdResult</w:t>
       </w:r>
-      <w:proofErr w:type="spellEnd"/>
       <w:r>
         <w:rPr>
           <w:rFonts w:ascii="Consolas" w:hAnsi="Consolas"/>
@@ -9898,7 +9849,6 @@
         </w:rPr>
         <w:t xml:space="preserve"> </w:t>
       </w:r>
-      <w:proofErr w:type="gramStart"/>
       <w:r>
         <w:rPr>
           <w:rFonts w:ascii="Consolas" w:hAnsi="Consolas"/>
@@ -9917,7 +9867,6 @@
         </w:rPr>
         <w:t>;</w:t>
       </w:r>
-      <w:proofErr w:type="gramEnd"/>
     </w:p>
     <w:p>
       <w:pPr>
@@ -9969,7 +9918,6 @@
         </w:rPr>
         <w:t xml:space="preserve"> (</w:t>
       </w:r>
-      <w:proofErr w:type="spellStart"/>
       <w:r>
         <w:rPr>
           <w:rFonts w:ascii="Consolas" w:hAnsi="Consolas"/>
@@ -9997,7 +9945,6 @@
         </w:rPr>
         <w:t>length</w:t>
       </w:r>
-      <w:proofErr w:type="spellEnd"/>
       <w:r>
         <w:rPr>
           <w:rFonts w:ascii="Consolas" w:hAnsi="Consolas"/>
@@ -10082,8 +10029,6 @@
         </w:rPr>
         <w:t xml:space="preserve"> </w:t>
       </w:r>
-      <w:proofErr w:type="spellStart"/>
-      <w:proofErr w:type="gramStart"/>
       <w:r>
         <w:rPr>
           <w:rFonts w:ascii="Consolas" w:hAnsi="Consolas"/>
@@ -10111,8 +10056,6 @@
         </w:rPr>
         <w:t>send</w:t>
       </w:r>
-      <w:proofErr w:type="spellEnd"/>
-      <w:proofErr w:type="gramEnd"/>
       <w:r>
         <w:rPr>
           <w:rFonts w:ascii="Consolas" w:hAnsi="Consolas"/>
@@ -10246,7 +10189,6 @@
         </w:rPr>
         <w:t xml:space="preserve"> </w:t>
       </w:r>
-      <w:proofErr w:type="spellStart"/>
       <w:r>
         <w:rPr>
           <w:rFonts w:ascii="Consolas" w:hAnsi="Consolas"/>
@@ -10256,7 +10198,6 @@
         </w:rPr>
         <w:t>oldData</w:t>
       </w:r>
-      <w:proofErr w:type="spellEnd"/>
       <w:r>
         <w:rPr>
           <w:rFonts w:ascii="Consolas" w:hAnsi="Consolas"/>
@@ -10284,8 +10225,6 @@
         </w:rPr>
         <w:t xml:space="preserve"> </w:t>
       </w:r>
-      <w:proofErr w:type="spellStart"/>
-      <w:proofErr w:type="gramStart"/>
       <w:r>
         <w:rPr>
           <w:rFonts w:ascii="Consolas" w:hAnsi="Consolas"/>
@@ -10295,7 +10234,6 @@
         </w:rPr>
         <w:t>findIdResult</w:t>
       </w:r>
-      <w:proofErr w:type="spellEnd"/>
       <w:r>
         <w:rPr>
           <w:rFonts w:ascii="Consolas" w:hAnsi="Consolas"/>
@@ -10305,7 +10243,6 @@
         </w:rPr>
         <w:t>[</w:t>
       </w:r>
-      <w:proofErr w:type="gramEnd"/>
       <w:r>
         <w:rPr>
           <w:rFonts w:ascii="Consolas" w:hAnsi="Consolas"/>
@@ -10355,6 +10292,7 @@
           <w:sz w:val="21"/>
           <w:szCs w:val="21"/>
         </w:rPr>
+        <w:lastRenderedPageBreak/>
         <w:t xml:space="preserve">    </w:t>
       </w:r>
       <w:r>
@@ -10375,7 +10313,6 @@
         </w:rPr>
         <w:t xml:space="preserve"> </w:t>
       </w:r>
-      <w:proofErr w:type="spellStart"/>
       <w:r>
         <w:rPr>
           <w:rFonts w:ascii="Consolas" w:hAnsi="Consolas"/>
@@ -10385,7 +10322,6 @@
         </w:rPr>
         <w:t>packData</w:t>
       </w:r>
-      <w:proofErr w:type="spellEnd"/>
       <w:r>
         <w:rPr>
           <w:rFonts w:ascii="Consolas" w:hAnsi="Consolas"/>
@@ -10560,8 +10496,6 @@
         </w:rPr>
         <w:t xml:space="preserve">      </w:t>
       </w:r>
-      <w:proofErr w:type="spellStart"/>
-      <w:proofErr w:type="gramStart"/>
       <w:r>
         <w:rPr>
           <w:rFonts w:ascii="Consolas" w:hAnsi="Consolas"/>
@@ -10589,7 +10523,6 @@
         </w:rPr>
         <w:t>body</w:t>
       </w:r>
-      <w:proofErr w:type="gramEnd"/>
       <w:r>
         <w:rPr>
           <w:rFonts w:ascii="Consolas" w:hAnsi="Consolas"/>
@@ -10608,7 +10541,6 @@
         </w:rPr>
         <w:t>category</w:t>
       </w:r>
-      <w:proofErr w:type="spellEnd"/>
       <w:r>
         <w:rPr>
           <w:rFonts w:ascii="Consolas" w:hAnsi="Consolas"/>
@@ -10618,7 +10550,6 @@
         </w:rPr>
         <w:t xml:space="preserve"> || </w:t>
       </w:r>
-      <w:proofErr w:type="spellStart"/>
       <w:r>
         <w:rPr>
           <w:rFonts w:ascii="Consolas" w:hAnsi="Consolas"/>
@@ -10646,7 +10577,6 @@
         </w:rPr>
         <w:t>category</w:t>
       </w:r>
-      <w:proofErr w:type="spellEnd"/>
     </w:p>
     <w:p>
       <w:pPr>
@@ -10695,8 +10625,6 @@
         </w:rPr>
         <w:t>${</w:t>
       </w:r>
-      <w:proofErr w:type="spellStart"/>
-      <w:proofErr w:type="gramStart"/>
       <w:r>
         <w:rPr>
           <w:rFonts w:ascii="Consolas" w:hAnsi="Consolas"/>
@@ -10724,7 +10652,6 @@
         </w:rPr>
         <w:t>body</w:t>
       </w:r>
-      <w:proofErr w:type="gramEnd"/>
       <w:r>
         <w:rPr>
           <w:rFonts w:ascii="Consolas" w:hAnsi="Consolas"/>
@@ -10743,7 +10670,6 @@
         </w:rPr>
         <w:t>price</w:t>
       </w:r>
-      <w:proofErr w:type="spellEnd"/>
       <w:r>
         <w:rPr>
           <w:rFonts w:ascii="Consolas" w:hAnsi="Consolas"/>
@@ -10753,7 +10679,6 @@
         </w:rPr>
         <w:t xml:space="preserve"> || </w:t>
       </w:r>
-      <w:proofErr w:type="spellStart"/>
       <w:r>
         <w:rPr>
           <w:rFonts w:ascii="Consolas" w:hAnsi="Consolas"/>
@@ -10781,7 +10706,6 @@
         </w:rPr>
         <w:t>price</w:t>
       </w:r>
-      <w:proofErr w:type="spellEnd"/>
       <w:r>
         <w:rPr>
           <w:rFonts w:ascii="Consolas" w:hAnsi="Consolas"/>
@@ -10830,8 +10754,6 @@
         </w:rPr>
         <w:t xml:space="preserve">      </w:t>
       </w:r>
-      <w:proofErr w:type="spellStart"/>
-      <w:proofErr w:type="gramStart"/>
       <w:r>
         <w:rPr>
           <w:rFonts w:ascii="Consolas" w:hAnsi="Consolas"/>
@@ -10859,7 +10781,6 @@
         </w:rPr>
         <w:t>body</w:t>
       </w:r>
-      <w:proofErr w:type="gramEnd"/>
       <w:r>
         <w:rPr>
           <w:rFonts w:ascii="Consolas" w:hAnsi="Consolas"/>
@@ -10878,7 +10799,6 @@
         </w:rPr>
         <w:t>stock</w:t>
       </w:r>
-      <w:proofErr w:type="spellEnd"/>
       <w:r>
         <w:rPr>
           <w:rFonts w:ascii="Consolas" w:hAnsi="Consolas"/>
@@ -10888,7 +10808,6 @@
         </w:rPr>
         <w:t xml:space="preserve"> || </w:t>
       </w:r>
-      <w:proofErr w:type="spellStart"/>
       <w:r>
         <w:rPr>
           <w:rFonts w:ascii="Consolas" w:hAnsi="Consolas"/>
@@ -10916,7 +10835,6 @@
         </w:rPr>
         <w:t>stock</w:t>
       </w:r>
-      <w:proofErr w:type="spellEnd"/>
     </w:p>
     <w:p>
       <w:pPr>
@@ -10938,7 +10856,6 @@
         </w:rPr>
         <w:t xml:space="preserve">    </w:t>
       </w:r>
-      <w:proofErr w:type="gramStart"/>
       <w:r>
         <w:rPr>
           <w:rFonts w:ascii="Consolas" w:hAnsi="Consolas"/>
@@ -10957,7 +10874,6 @@
         </w:rPr>
         <w:t>`</w:t>
       </w:r>
-      <w:proofErr w:type="gramEnd"/>
       <w:r>
         <w:rPr>
           <w:rFonts w:ascii="Consolas" w:hAnsi="Consolas"/>
@@ -11037,7 +10953,6 @@
         </w:rPr>
         <w:t xml:space="preserve"> </w:t>
       </w:r>
-      <w:proofErr w:type="spellStart"/>
       <w:r>
         <w:rPr>
           <w:rFonts w:ascii="Consolas" w:hAnsi="Consolas"/>
@@ -11047,7 +10962,6 @@
         </w:rPr>
         <w:t>updateProduct_sql</w:t>
       </w:r>
-      <w:proofErr w:type="spellEnd"/>
       <w:r>
         <w:rPr>
           <w:rFonts w:ascii="Consolas" w:hAnsi="Consolas"/>
@@ -11093,7 +11007,6 @@
         </w:rPr>
         <w:t>${</w:t>
       </w:r>
-      <w:proofErr w:type="spellStart"/>
       <w:r>
         <w:rPr>
           <w:rFonts w:ascii="Consolas" w:hAnsi="Consolas"/>
@@ -11103,7 +11016,6 @@
         </w:rPr>
         <w:t>packData</w:t>
       </w:r>
-      <w:proofErr w:type="spellEnd"/>
       <w:r>
         <w:rPr>
           <w:rFonts w:ascii="Consolas" w:hAnsi="Consolas"/>
@@ -11244,8 +11156,6 @@
         </w:rPr>
         <w:t xml:space="preserve">    </w:t>
       </w:r>
-      <w:proofErr w:type="spellStart"/>
-      <w:proofErr w:type="gramStart"/>
       <w:r>
         <w:rPr>
           <w:rFonts w:ascii="Consolas" w:hAnsi="Consolas"/>
@@ -11273,8 +11183,6 @@
         </w:rPr>
         <w:t>query</w:t>
       </w:r>
-      <w:proofErr w:type="spellEnd"/>
-      <w:proofErr w:type="gramEnd"/>
       <w:r>
         <w:rPr>
           <w:rFonts w:ascii="Consolas" w:hAnsi="Consolas"/>
@@ -11284,7 +11192,6 @@
         </w:rPr>
         <w:t>(</w:t>
       </w:r>
-      <w:proofErr w:type="spellStart"/>
       <w:r>
         <w:rPr>
           <w:rFonts w:ascii="Consolas" w:hAnsi="Consolas"/>
@@ -11294,7 +11201,6 @@
         </w:rPr>
         <w:t>updateProduct_sql</w:t>
       </w:r>
-      <w:proofErr w:type="spellEnd"/>
       <w:r>
         <w:rPr>
           <w:rFonts w:ascii="Consolas" w:hAnsi="Consolas"/>
@@ -11415,7 +11321,6 @@
         </w:rPr>
         <w:t xml:space="preserve"> </w:t>
       </w:r>
-      <w:proofErr w:type="gramStart"/>
       <w:r>
         <w:rPr>
           <w:rFonts w:ascii="Consolas" w:hAnsi="Consolas"/>
@@ -11434,7 +11339,6 @@
         </w:rPr>
         <w:t>;</w:t>
       </w:r>
-      <w:proofErr w:type="gramEnd"/>
     </w:p>
     <w:p>
       <w:pPr>
@@ -11456,8 +11360,6 @@
         </w:rPr>
         <w:t xml:space="preserve">      </w:t>
       </w:r>
-      <w:proofErr w:type="spellStart"/>
-      <w:proofErr w:type="gramStart"/>
       <w:r>
         <w:rPr>
           <w:rFonts w:ascii="Consolas" w:hAnsi="Consolas"/>
@@ -11485,8 +11387,6 @@
         </w:rPr>
         <w:t>json</w:t>
       </w:r>
-      <w:proofErr w:type="spellEnd"/>
-      <w:proofErr w:type="gramEnd"/>
       <w:r>
         <w:rPr>
           <w:rFonts w:ascii="Consolas" w:hAnsi="Consolas"/>
@@ -11682,8 +11582,6 @@
         </w:rPr>
         <w:t xml:space="preserve"> </w:t>
       </w:r>
-      <w:proofErr w:type="spellStart"/>
-      <w:proofErr w:type="gramStart"/>
       <w:r>
         <w:rPr>
           <w:rFonts w:ascii="Consolas" w:hAnsi="Consolas"/>
@@ -11711,7 +11609,6 @@
         </w:rPr>
         <w:t>body</w:t>
       </w:r>
-      <w:proofErr w:type="gramEnd"/>
       <w:r>
         <w:rPr>
           <w:rFonts w:ascii="Consolas" w:hAnsi="Consolas"/>
@@ -11730,7 +11627,6 @@
         </w:rPr>
         <w:t>category</w:t>
       </w:r>
-      <w:proofErr w:type="spellEnd"/>
       <w:r>
         <w:rPr>
           <w:rFonts w:ascii="Consolas" w:hAnsi="Consolas"/>
@@ -11758,7 +11654,6 @@
         </w:rPr>
         <w:t xml:space="preserve"> </w:t>
       </w:r>
-      <w:proofErr w:type="spellStart"/>
       <w:r>
         <w:rPr>
           <w:rFonts w:ascii="Consolas" w:hAnsi="Consolas"/>
@@ -11786,7 +11681,6 @@
         </w:rPr>
         <w:t>category</w:t>
       </w:r>
-      <w:proofErr w:type="spellEnd"/>
       <w:r>
         <w:rPr>
           <w:rFonts w:ascii="Consolas" w:hAnsi="Consolas"/>
@@ -11835,8 +11729,6 @@
         </w:rPr>
         <w:t xml:space="preserve"> </w:t>
       </w:r>
-      <w:proofErr w:type="spellStart"/>
-      <w:proofErr w:type="gramStart"/>
       <w:r>
         <w:rPr>
           <w:rFonts w:ascii="Consolas" w:hAnsi="Consolas"/>
@@ -11864,7 +11756,6 @@
         </w:rPr>
         <w:t>body</w:t>
       </w:r>
-      <w:proofErr w:type="gramEnd"/>
       <w:r>
         <w:rPr>
           <w:rFonts w:ascii="Consolas" w:hAnsi="Consolas"/>
@@ -11883,7 +11774,6 @@
         </w:rPr>
         <w:t>price</w:t>
       </w:r>
-      <w:proofErr w:type="spellEnd"/>
       <w:r>
         <w:rPr>
           <w:rFonts w:ascii="Consolas" w:hAnsi="Consolas"/>
@@ -11911,7 +11801,6 @@
         </w:rPr>
         <w:t xml:space="preserve"> </w:t>
       </w:r>
-      <w:proofErr w:type="spellStart"/>
       <w:r>
         <w:rPr>
           <w:rFonts w:ascii="Consolas" w:hAnsi="Consolas"/>
@@ -11939,7 +11828,6 @@
         </w:rPr>
         <w:t>price</w:t>
       </w:r>
-      <w:proofErr w:type="spellEnd"/>
       <w:r>
         <w:rPr>
           <w:rFonts w:ascii="Consolas" w:hAnsi="Consolas"/>
@@ -11968,7 +11856,6 @@
           <w:sz w:val="21"/>
           <w:szCs w:val="21"/>
         </w:rPr>
-        <w:lastRenderedPageBreak/>
         <w:t xml:space="preserve">        </w:t>
       </w:r>
       <w:r>
@@ -11989,8 +11876,6 @@
         </w:rPr>
         <w:t xml:space="preserve"> </w:t>
       </w:r>
-      <w:proofErr w:type="spellStart"/>
-      <w:proofErr w:type="gramStart"/>
       <w:r>
         <w:rPr>
           <w:rFonts w:ascii="Consolas" w:hAnsi="Consolas"/>
@@ -12018,7 +11903,6 @@
         </w:rPr>
         <w:t>body</w:t>
       </w:r>
-      <w:proofErr w:type="gramEnd"/>
       <w:r>
         <w:rPr>
           <w:rFonts w:ascii="Consolas" w:hAnsi="Consolas"/>
@@ -12037,7 +11921,6 @@
         </w:rPr>
         <w:t>stock</w:t>
       </w:r>
-      <w:proofErr w:type="spellEnd"/>
       <w:r>
         <w:rPr>
           <w:rFonts w:ascii="Consolas" w:hAnsi="Consolas"/>
@@ -12065,7 +11948,6 @@
         </w:rPr>
         <w:t xml:space="preserve"> </w:t>
       </w:r>
-      <w:proofErr w:type="spellStart"/>
       <w:r>
         <w:rPr>
           <w:rFonts w:ascii="Consolas" w:hAnsi="Consolas"/>
@@ -12093,7 +11975,6 @@
         </w:rPr>
         <w:t>stock</w:t>
       </w:r>
-      <w:proofErr w:type="spellEnd"/>
       <w:r>
         <w:rPr>
           <w:rFonts w:ascii="Consolas" w:hAnsi="Consolas"/>
@@ -12235,7 +12116,6 @@
           <w:szCs w:val="21"/>
         </w:rPr>
       </w:pPr>
-      <w:proofErr w:type="spellStart"/>
       <w:r>
         <w:rPr>
           <w:rFonts w:ascii="Consolas" w:hAnsi="Consolas"/>
@@ -12263,7 +12143,6 @@
         </w:rPr>
         <w:t>route</w:t>
       </w:r>
-      <w:proofErr w:type="spellEnd"/>
       <w:r>
         <w:rPr>
           <w:rFonts w:ascii="Consolas" w:hAnsi="Consolas"/>
@@ -12282,7 +12161,6 @@
         </w:rPr>
         <w:t>"/:id"</w:t>
       </w:r>
-      <w:proofErr w:type="gramStart"/>
       <w:r>
         <w:rPr>
           <w:rFonts w:ascii="Consolas" w:hAnsi="Consolas"/>
@@ -12301,7 +12179,6 @@
         </w:rPr>
         <w:t>delete</w:t>
       </w:r>
-      <w:proofErr w:type="gramEnd"/>
       <w:r>
         <w:rPr>
           <w:rFonts w:ascii="Consolas" w:hAnsi="Consolas"/>
@@ -12402,56 +12279,44 @@
           <w:sz w:val="21"/>
           <w:szCs w:val="21"/>
         </w:rPr>
+        <w:t xml:space="preserve"> { </w:t>
+      </w:r>
+      <w:r>
+        <w:rPr>
+          <w:rFonts w:ascii="Consolas" w:hAnsi="Consolas"/>
+          <w:color w:val="4FC1FF"/>
+          <w:sz w:val="21"/>
+          <w:szCs w:val="21"/>
+        </w:rPr>
+        <w:t>id</w:t>
+      </w:r>
+      <w:r>
+        <w:rPr>
+          <w:rFonts w:ascii="Consolas" w:hAnsi="Consolas"/>
+          <w:color w:val="CCCCCC"/>
+          <w:sz w:val="21"/>
+          <w:szCs w:val="21"/>
+        </w:rPr>
+        <w:t xml:space="preserve"> } </w:t>
+      </w:r>
+      <w:r>
+        <w:rPr>
+          <w:rFonts w:ascii="Consolas" w:hAnsi="Consolas"/>
+          <w:color w:val="D4D4D4"/>
+          <w:sz w:val="21"/>
+          <w:szCs w:val="21"/>
+        </w:rPr>
+        <w:t>=</w:t>
+      </w:r>
+      <w:r>
+        <w:rPr>
+          <w:rFonts w:ascii="Consolas" w:hAnsi="Consolas"/>
+          <w:color w:val="CCCCCC"/>
+          <w:sz w:val="21"/>
+          <w:szCs w:val="21"/>
+        </w:rPr>
         <w:t xml:space="preserve"> </w:t>
       </w:r>
-      <w:proofErr w:type="gramStart"/>
-      <w:r>
-        <w:rPr>
-          <w:rFonts w:ascii="Consolas" w:hAnsi="Consolas"/>
-          <w:color w:val="CCCCCC"/>
-          <w:sz w:val="21"/>
-          <w:szCs w:val="21"/>
-        </w:rPr>
-        <w:t xml:space="preserve">{ </w:t>
-      </w:r>
-      <w:r>
-        <w:rPr>
-          <w:rFonts w:ascii="Consolas" w:hAnsi="Consolas"/>
-          <w:color w:val="4FC1FF"/>
-          <w:sz w:val="21"/>
-          <w:szCs w:val="21"/>
-        </w:rPr>
-        <w:t>id</w:t>
-      </w:r>
-      <w:proofErr w:type="gramEnd"/>
-      <w:r>
-        <w:rPr>
-          <w:rFonts w:ascii="Consolas" w:hAnsi="Consolas"/>
-          <w:color w:val="CCCCCC"/>
-          <w:sz w:val="21"/>
-          <w:szCs w:val="21"/>
-        </w:rPr>
-        <w:t xml:space="preserve"> } </w:t>
-      </w:r>
-      <w:r>
-        <w:rPr>
-          <w:rFonts w:ascii="Consolas" w:hAnsi="Consolas"/>
-          <w:color w:val="D4D4D4"/>
-          <w:sz w:val="21"/>
-          <w:szCs w:val="21"/>
-        </w:rPr>
-        <w:t>=</w:t>
-      </w:r>
-      <w:r>
-        <w:rPr>
-          <w:rFonts w:ascii="Consolas" w:hAnsi="Consolas"/>
-          <w:color w:val="CCCCCC"/>
-          <w:sz w:val="21"/>
-          <w:szCs w:val="21"/>
-        </w:rPr>
-        <w:t xml:space="preserve"> </w:t>
-      </w:r>
-      <w:proofErr w:type="spellStart"/>
       <w:r>
         <w:rPr>
           <w:rFonts w:ascii="Consolas" w:hAnsi="Consolas"/>
@@ -12479,7 +12344,6 @@
         </w:rPr>
         <w:t>params</w:t>
       </w:r>
-      <w:proofErr w:type="spellEnd"/>
       <w:r>
         <w:rPr>
           <w:rFonts w:ascii="Consolas" w:hAnsi="Consolas"/>
@@ -12528,7 +12392,6 @@
         </w:rPr>
         <w:t xml:space="preserve"> </w:t>
       </w:r>
-      <w:proofErr w:type="spellStart"/>
       <w:r>
         <w:rPr>
           <w:rFonts w:ascii="Consolas" w:hAnsi="Consolas"/>
@@ -12538,7 +12401,6 @@
         </w:rPr>
         <w:t>fineById</w:t>
       </w:r>
-      <w:proofErr w:type="spellEnd"/>
       <w:r>
         <w:rPr>
           <w:rFonts w:ascii="Consolas" w:hAnsi="Consolas"/>
@@ -12698,8 +12560,6 @@
         </w:rPr>
         <w:t xml:space="preserve">  </w:t>
       </w:r>
-      <w:proofErr w:type="spellStart"/>
-      <w:proofErr w:type="gramStart"/>
       <w:r>
         <w:rPr>
           <w:rFonts w:ascii="Consolas" w:hAnsi="Consolas"/>
@@ -12727,8 +12587,6 @@
         </w:rPr>
         <w:t>query</w:t>
       </w:r>
-      <w:proofErr w:type="spellEnd"/>
-      <w:proofErr w:type="gramEnd"/>
       <w:r>
         <w:rPr>
           <w:rFonts w:ascii="Consolas" w:hAnsi="Consolas"/>
@@ -12738,7 +12596,6 @@
         </w:rPr>
         <w:t>(</w:t>
       </w:r>
-      <w:proofErr w:type="spellStart"/>
       <w:r>
         <w:rPr>
           <w:rFonts w:ascii="Consolas" w:hAnsi="Consolas"/>
@@ -12748,7 +12605,6 @@
         </w:rPr>
         <w:t>fineById</w:t>
       </w:r>
-      <w:proofErr w:type="spellEnd"/>
       <w:r>
         <w:rPr>
           <w:rFonts w:ascii="Consolas" w:hAnsi="Consolas"/>
@@ -12776,7 +12632,6 @@
         </w:rPr>
         <w:t xml:space="preserve">, </w:t>
       </w:r>
-      <w:proofErr w:type="spellStart"/>
       <w:r>
         <w:rPr>
           <w:rFonts w:ascii="Consolas" w:hAnsi="Consolas"/>
@@ -12786,7 +12641,6 @@
         </w:rPr>
         <w:t>findIdResult</w:t>
       </w:r>
-      <w:proofErr w:type="spellEnd"/>
       <w:r>
         <w:rPr>
           <w:rFonts w:ascii="Consolas" w:hAnsi="Consolas"/>
@@ -12889,7 +12743,6 @@
         </w:rPr>
         <w:t xml:space="preserve"> </w:t>
       </w:r>
-      <w:proofErr w:type="gramStart"/>
       <w:r>
         <w:rPr>
           <w:rFonts w:ascii="Consolas" w:hAnsi="Consolas"/>
@@ -12908,7 +12761,6 @@
         </w:rPr>
         <w:t>;</w:t>
       </w:r>
-      <w:proofErr w:type="gramEnd"/>
     </w:p>
     <w:p>
       <w:pPr>
@@ -12960,7 +12812,6 @@
         </w:rPr>
         <w:t xml:space="preserve"> (</w:t>
       </w:r>
-      <w:proofErr w:type="spellStart"/>
       <w:r>
         <w:rPr>
           <w:rFonts w:ascii="Consolas" w:hAnsi="Consolas"/>
@@ -12988,7 +12839,6 @@
         </w:rPr>
         <w:t>length</w:t>
       </w:r>
-      <w:proofErr w:type="spellEnd"/>
       <w:r>
         <w:rPr>
           <w:rFonts w:ascii="Consolas" w:hAnsi="Consolas"/>
@@ -13073,8 +12923,6 @@
         </w:rPr>
         <w:t xml:space="preserve"> </w:t>
       </w:r>
-      <w:proofErr w:type="spellStart"/>
-      <w:proofErr w:type="gramStart"/>
       <w:r>
         <w:rPr>
           <w:rFonts w:ascii="Consolas" w:hAnsi="Consolas"/>
@@ -13102,8 +12950,6 @@
         </w:rPr>
         <w:t>send</w:t>
       </w:r>
-      <w:proofErr w:type="spellEnd"/>
-      <w:proofErr w:type="gramEnd"/>
       <w:r>
         <w:rPr>
           <w:rFonts w:ascii="Consolas" w:hAnsi="Consolas"/>
@@ -13237,7 +13083,6 @@
         </w:rPr>
         <w:t xml:space="preserve"> </w:t>
       </w:r>
-      <w:proofErr w:type="spellStart"/>
       <w:r>
         <w:rPr>
           <w:rFonts w:ascii="Consolas" w:hAnsi="Consolas"/>
@@ -13247,7 +13092,6 @@
         </w:rPr>
         <w:t>deletedProduct</w:t>
       </w:r>
-      <w:proofErr w:type="spellEnd"/>
       <w:r>
         <w:rPr>
           <w:rFonts w:ascii="Consolas" w:hAnsi="Consolas"/>
@@ -13275,8 +13119,6 @@
         </w:rPr>
         <w:t xml:space="preserve"> </w:t>
       </w:r>
-      <w:proofErr w:type="spellStart"/>
-      <w:proofErr w:type="gramStart"/>
       <w:r>
         <w:rPr>
           <w:rFonts w:ascii="Consolas" w:hAnsi="Consolas"/>
@@ -13286,7 +13128,6 @@
         </w:rPr>
         <w:t>findIdResult</w:t>
       </w:r>
-      <w:proofErr w:type="spellEnd"/>
       <w:r>
         <w:rPr>
           <w:rFonts w:ascii="Consolas" w:hAnsi="Consolas"/>
@@ -13296,7 +13137,6 @@
         </w:rPr>
         <w:t>[</w:t>
       </w:r>
-      <w:proofErr w:type="gramEnd"/>
       <w:r>
         <w:rPr>
           <w:rFonts w:ascii="Consolas" w:hAnsi="Consolas"/>
@@ -13354,7 +13194,6 @@
         </w:rPr>
         <w:t xml:space="preserve"> </w:t>
       </w:r>
-      <w:proofErr w:type="spellStart"/>
       <w:r>
         <w:rPr>
           <w:rFonts w:ascii="Consolas" w:hAnsi="Consolas"/>
@@ -13364,7 +13203,6 @@
         </w:rPr>
         <w:t>deleteProduct_sql</w:t>
       </w:r>
-      <w:proofErr w:type="spellEnd"/>
       <w:r>
         <w:rPr>
           <w:rFonts w:ascii="Consolas" w:hAnsi="Consolas"/>
@@ -13524,8 +13362,6 @@
         </w:rPr>
         <w:t xml:space="preserve">    </w:t>
       </w:r>
-      <w:proofErr w:type="spellStart"/>
-      <w:proofErr w:type="gramStart"/>
       <w:r>
         <w:rPr>
           <w:rFonts w:ascii="Consolas" w:hAnsi="Consolas"/>
@@ -13553,8 +13389,6 @@
         </w:rPr>
         <w:t>query</w:t>
       </w:r>
-      <w:proofErr w:type="spellEnd"/>
-      <w:proofErr w:type="gramEnd"/>
       <w:r>
         <w:rPr>
           <w:rFonts w:ascii="Consolas" w:hAnsi="Consolas"/>
@@ -13564,7 +13398,6 @@
         </w:rPr>
         <w:t>(</w:t>
       </w:r>
-      <w:proofErr w:type="spellStart"/>
       <w:r>
         <w:rPr>
           <w:rFonts w:ascii="Consolas" w:hAnsi="Consolas"/>
@@ -13574,7 +13407,6 @@
         </w:rPr>
         <w:t>deleteProduct_sql</w:t>
       </w:r>
-      <w:proofErr w:type="spellEnd"/>
       <w:r>
         <w:rPr>
           <w:rFonts w:ascii="Consolas" w:hAnsi="Consolas"/>
@@ -13695,7 +13527,6 @@
         </w:rPr>
         <w:t xml:space="preserve"> </w:t>
       </w:r>
-      <w:proofErr w:type="gramStart"/>
       <w:r>
         <w:rPr>
           <w:rFonts w:ascii="Consolas" w:hAnsi="Consolas"/>
@@ -13714,7 +13545,6 @@
         </w:rPr>
         <w:t>;</w:t>
       </w:r>
-      <w:proofErr w:type="gramEnd"/>
     </w:p>
     <w:p>
       <w:pPr>
@@ -13736,8 +13566,6 @@
         </w:rPr>
         <w:t xml:space="preserve">      </w:t>
       </w:r>
-      <w:proofErr w:type="spellStart"/>
-      <w:proofErr w:type="gramStart"/>
       <w:r>
         <w:rPr>
           <w:rFonts w:ascii="Consolas" w:hAnsi="Consolas"/>
@@ -13765,8 +13593,6 @@
         </w:rPr>
         <w:t>json</w:t>
       </w:r>
-      <w:proofErr w:type="spellEnd"/>
-      <w:proofErr w:type="gramEnd"/>
       <w:r>
         <w:rPr>
           <w:rFonts w:ascii="Consolas" w:hAnsi="Consolas"/>
@@ -13776,7 +13602,6 @@
         </w:rPr>
         <w:t>(</w:t>
       </w:r>
-      <w:proofErr w:type="spellStart"/>
       <w:r>
         <w:rPr>
           <w:rFonts w:ascii="Consolas" w:hAnsi="Consolas"/>
@@ -13786,7 +13611,6 @@
         </w:rPr>
         <w:t>deletedProduct</w:t>
       </w:r>
-      <w:proofErr w:type="spellEnd"/>
       <w:r>
         <w:rPr>
           <w:rFonts w:ascii="Consolas" w:hAnsi="Consolas"/>
@@ -13949,8 +13773,10 @@
       <w:r>
         <w:rPr>
           <w:rFonts w:ascii="Prompt" w:hAnsi="Prompt" w:cs="Prompt"/>
-          <w:color w:val="000000"/>
-        </w:rPr>
+          <w:noProof/>
+          <w:color w:val="000000"/>
+        </w:rPr>
+        <w:lastRenderedPageBreak/>
         <w:drawing>
           <wp:inline distT="0" distB="0" distL="0" distR="0" wp14:anchorId="3BEDDB52" wp14:editId="73B0024A">
             <wp:extent cx="5731510" cy="3104515"/>
@@ -14035,6 +13861,7 @@
       <w:r>
         <w:rPr>
           <w:rFonts w:ascii="Prompt" w:hAnsi="Prompt" w:cs="Prompt"/>
+          <w:noProof/>
           <w:color w:val="000000"/>
         </w:rPr>
         <w:drawing>
@@ -14121,8 +13948,10 @@
       <w:r>
         <w:rPr>
           <w:rFonts w:ascii="Prompt" w:hAnsi="Prompt" w:cs="Prompt"/>
-          <w:color w:val="000000"/>
-        </w:rPr>
+          <w:noProof/>
+          <w:color w:val="000000"/>
+        </w:rPr>
+        <w:lastRenderedPageBreak/>
         <w:drawing>
           <wp:inline distT="0" distB="0" distL="0" distR="0" wp14:anchorId="4C629EE4" wp14:editId="354AF710">
             <wp:extent cx="5731510" cy="3104515"/>
@@ -14205,9 +14034,9 @@
       <w:r>
         <w:rPr>
           <w:rFonts w:ascii="Prompt" w:hAnsi="Prompt" w:cs="Prompt"/>
-          <w:color w:val="000000"/>
-        </w:rPr>
-        <w:lastRenderedPageBreak/>
+          <w:noProof/>
+          <w:color w:val="000000"/>
+        </w:rPr>
         <w:drawing>
           <wp:inline distT="0" distB="0" distL="0" distR="0" wp14:anchorId="7AD0AC23" wp14:editId="13D9AB59">
             <wp:extent cx="5731510" cy="3104515"/>
@@ -14292,8 +14121,10 @@
       <w:r>
         <w:rPr>
           <w:rFonts w:ascii="Prompt" w:hAnsi="Prompt" w:cs="Prompt"/>
-          <w:color w:val="000000"/>
-        </w:rPr>
+          <w:noProof/>
+          <w:color w:val="000000"/>
+        </w:rPr>
+        <w:lastRenderedPageBreak/>
         <w:drawing>
           <wp:inline distT="0" distB="0" distL="0" distR="0" wp14:anchorId="67C0723E" wp14:editId="1334959D">
             <wp:extent cx="5731510" cy="3104515"/>
@@ -14369,17 +14200,17 @@
         <w:shd w:val="clear" w:color="auto" w:fill="F9F9F9"/>
         <w:textAlignment w:val="baseline"/>
         <w:rPr>
-          <w:rFonts w:ascii="Prompt" w:hAnsi="Prompt" w:cs="Prompt" w:hint="cs"/>
-          <w:color w:val="000000"/>
-        </w:rPr>
-      </w:pPr>
-      <w:r>
-        <w:rPr>
           <w:rFonts w:ascii="Prompt" w:hAnsi="Prompt" w:cs="Prompt"/>
           <w:color w:val="000000"/>
-          <w:cs/>
-        </w:rPr>
-        <w:lastRenderedPageBreak/>
+        </w:rPr>
+      </w:pPr>
+      <w:r>
+        <w:rPr>
+          <w:rFonts w:ascii="Prompt" w:hAnsi="Prompt" w:cs="Prompt"/>
+          <w:noProof/>
+          <w:color w:val="000000"/>
+          <w:cs/>
+        </w:rPr>
         <w:drawing>
           <wp:inline distT="0" distB="0" distL="0" distR="0" wp14:anchorId="45A64879" wp14:editId="18FBF168">
             <wp:extent cx="5731510" cy="3104515"/>
@@ -14555,6 +14386,7 @@
           <w:color w:val="000000"/>
           <w:cs/>
         </w:rPr>
+        <w:lastRenderedPageBreak/>
         <w:t>ทั้งหมดของบทความนี้ ผมก็ได้รวบรวมไว้ที่</w:t>
       </w:r>
       <w:r>
@@ -14658,21 +14490,12 @@
           <w:color w:val="000000"/>
         </w:rPr>
       </w:pPr>
-      <w:proofErr w:type="spellStart"/>
       <w:r>
         <w:rPr>
           <w:rFonts w:ascii="Prompt" w:hAnsi="Prompt" w:cs="Prompt"/>
           <w:color w:val="000000"/>
         </w:rPr>
-        <w:t>DevInit</w:t>
-      </w:r>
-      <w:proofErr w:type="spellEnd"/>
-      <w:r>
-        <w:rPr>
-          <w:rFonts w:ascii="Prompt" w:hAnsi="Prompt" w:cs="Prompt"/>
-          <w:color w:val="000000"/>
-        </w:rPr>
-        <w:t xml:space="preserve"> #</w:t>
+        <w:t>DevInit #</w:t>
       </w:r>
       <w:r>
         <w:rPr>
@@ -15948,6 +15771,21 @@
       <w:spacing w:before="100" w:beforeAutospacing="1" w:after="100" w:afterAutospacing="1"/>
     </w:pPr>
   </w:style>
+  <w:style w:type="character" w:customStyle="1" w:styleId="hljs-keyword">
+    <w:name w:val="hljs-keyword"/>
+    <w:basedOn w:val="DefaultParagraphFont"/>
+    <w:rsid w:val="009B12AB"/>
+  </w:style>
+  <w:style w:type="character" w:customStyle="1" w:styleId="hljs-number">
+    <w:name w:val="hljs-number"/>
+    <w:basedOn w:val="DefaultParagraphFont"/>
+    <w:rsid w:val="009B12AB"/>
+  </w:style>
+  <w:style w:type="character" w:customStyle="1" w:styleId="hljs-literal">
+    <w:name w:val="hljs-literal"/>
+    <w:basedOn w:val="DefaultParagraphFont"/>
+    <w:rsid w:val="009B12AB"/>
+  </w:style>
 </w:styles>
 </file>
 

</xml_diff>